<commit_message>
Removed old resumes and updated new one
</commit_message>
<xml_diff>
--- a/Dnyanesh_Resume.docx
+++ b/Dnyanesh_Resume.docx
@@ -79,7 +79,25 @@
           <w:sz w:val="20"/>
           <w:u w:val="single"/>
         </w:rPr>
-        <w:t>+91 7722077515</w:t>
+        <w:t>+91 772207</w:t>
+      </w:r>
+      <w:r>
+        <w:rPr>
+          <w:rFonts w:ascii="Times New Roman" w:hAnsi="Times New Roman" w:cs="Times New Roman"/>
+          <w:w w:val="105"/>
+          <w:sz w:val="20"/>
+          <w:u w:val="single"/>
+        </w:rPr>
+        <w:t>5</w:t>
+      </w:r>
+      <w:r>
+        <w:rPr>
+          <w:rFonts w:ascii="Times New Roman" w:hAnsi="Times New Roman" w:cs="Times New Roman"/>
+          <w:w w:val="105"/>
+          <w:sz w:val="20"/>
+          <w:u w:val="single"/>
+        </w:rPr>
+        <w:t>515</w:t>
       </w:r>
     </w:p>
     <w:p>
@@ -259,11 +277,33 @@
           <w:rFonts w:ascii="Times New Roman" w:hAnsi="Times New Roman" w:cs="Times New Roman"/>
           <w:i/>
           <w:iCs/>
-          <w:sz w:val="20"/>
-          <w:szCs w:val="16"/>
+          <w:sz w:val="21"/>
+          <w:szCs w:val="18"/>
           <w:lang w:val="en-US"/>
         </w:rPr>
         <w:t>B. Tech</w:t>
+      </w:r>
+      <w:r>
+        <w:rPr>
+          <w:rFonts w:ascii="Times New Roman" w:hAnsi="Times New Roman" w:cs="Times New Roman"/>
+          <w:i/>
+          <w:iCs/>
+          <w:sz w:val="21"/>
+          <w:szCs w:val="18"/>
+          <w:lang w:val="en-US"/>
+        </w:rPr>
+        <w:t xml:space="preserve">, Department of Computer Science and </w:t>
+      </w:r>
+      <w:r>
+        <w:rPr>
+          <w:rFonts w:ascii="Times New Roman" w:hAnsi="Times New Roman" w:cs="Times New Roman"/>
+          <w:i/>
+          <w:iCs/>
+          <w:sz w:val="21"/>
+          <w:szCs w:val="18"/>
+          <w:lang w:val="en-US"/>
+        </w:rPr>
+        <w:t>Engineering</w:t>
       </w:r>
       <w:r>
         <w:rPr>
@@ -274,7 +314,7 @@
           <w:szCs w:val="16"/>
           <w:lang w:val="en-US"/>
         </w:rPr>
-        <w:t xml:space="preserve">, Department of Computer Science and Engineering                                                     </w:t>
+        <w:t xml:space="preserve">                                                            </w:t>
       </w:r>
       <w:r>
         <w:rPr>
@@ -285,8 +325,7 @@
           <w:szCs w:val="16"/>
           <w:lang w:val="en-US"/>
         </w:rPr>
-        <w:tab/>
-        <w:t xml:space="preserve">  CGPA</w:t>
+        <w:t xml:space="preserve"> </w:t>
       </w:r>
       <w:r>
         <w:rPr>
@@ -297,7 +336,7 @@
           <w:szCs w:val="16"/>
           <w:lang w:val="en-US"/>
         </w:rPr>
-        <w:t>: 8.2</w:t>
+        <w:t>CGPA</w:t>
       </w:r>
       <w:r>
         <w:rPr>
@@ -308,6 +347,17 @@
           <w:szCs w:val="16"/>
           <w:lang w:val="en-US"/>
         </w:rPr>
+        <w:t>: 8.2</w:t>
+      </w:r>
+      <w:r>
+        <w:rPr>
+          <w:rFonts w:ascii="Times New Roman" w:hAnsi="Times New Roman" w:cs="Times New Roman"/>
+          <w:i/>
+          <w:iCs/>
+          <w:sz w:val="20"/>
+          <w:szCs w:val="16"/>
+          <w:lang w:val="en-US"/>
+        </w:rPr>
         <w:t>1</w:t>
       </w:r>
     </w:p>
@@ -396,11 +446,11 @@
           <w:rFonts w:ascii="Times New Roman" w:hAnsi="Times New Roman" w:cs="Times New Roman"/>
           <w:i/>
           <w:iCs/>
-          <w:sz w:val="20"/>
-          <w:szCs w:val="16"/>
-          <w:lang w:val="en-US"/>
-        </w:rPr>
-        <w:t>Class XII, HSC                                                                                                                           Percentage: 71.8</w:t>
+          <w:sz w:val="21"/>
+          <w:szCs w:val="18"/>
+          <w:lang w:val="en-US"/>
+        </w:rPr>
+        <w:t xml:space="preserve">Class XII, HSC                                                                                                                    </w:t>
       </w:r>
       <w:r>
         <w:rPr>
@@ -411,6 +461,17 @@
           <w:szCs w:val="16"/>
           <w:lang w:val="en-US"/>
         </w:rPr>
+        <w:t>Percentage: 71.8</w:t>
+      </w:r>
+      <w:r>
+        <w:rPr>
+          <w:rFonts w:ascii="Times New Roman" w:hAnsi="Times New Roman" w:cs="Times New Roman"/>
+          <w:i/>
+          <w:iCs/>
+          <w:sz w:val="20"/>
+          <w:szCs w:val="16"/>
+          <w:lang w:val="en-US"/>
+        </w:rPr>
         <w:t>3%</w:t>
       </w:r>
     </w:p>
@@ -485,11 +546,11 @@
           <w:rFonts w:ascii="Times New Roman" w:hAnsi="Times New Roman" w:cs="Times New Roman"/>
           <w:i/>
           <w:iCs/>
-          <w:sz w:val="20"/>
-          <w:szCs w:val="16"/>
-          <w:lang w:val="en-US"/>
-        </w:rPr>
-        <w:t xml:space="preserve">Class X, IGCSE                                                                                                                        </w:t>
+          <w:sz w:val="21"/>
+          <w:szCs w:val="18"/>
+          <w:lang w:val="en-US"/>
+        </w:rPr>
+        <w:t xml:space="preserve">Class X, IGCSE                                                                                                                   </w:t>
       </w:r>
       <w:r>
         <w:rPr>
@@ -500,7 +561,7 @@
           <w:szCs w:val="16"/>
           <w:lang w:val="en-US"/>
         </w:rPr>
-        <w:t xml:space="preserve">  </w:t>
+        <w:t>Percentage: 78.8</w:t>
       </w:r>
       <w:r>
         <w:rPr>
@@ -511,7 +572,7 @@
           <w:szCs w:val="16"/>
           <w:lang w:val="en-US"/>
         </w:rPr>
-        <w:t>Percentage: 78.8</w:t>
+        <w:t>8</w:t>
       </w:r>
       <w:r>
         <w:rPr>
@@ -522,18 +583,317 @@
           <w:szCs w:val="16"/>
           <w:lang w:val="en-US"/>
         </w:rPr>
-        <w:t>8</w:t>
-      </w:r>
-      <w:r>
-        <w:rPr>
-          <w:rFonts w:ascii="Times New Roman" w:hAnsi="Times New Roman" w:cs="Times New Roman"/>
+        <w:t>%</w:t>
+      </w:r>
+    </w:p>
+    <w:p>
+      <w:pPr>
+        <w:pStyle w:val="Heading3"/>
+        <w:spacing w:line="360" w:lineRule="auto"/>
+        <w:rPr>
+          <w:rFonts w:ascii="Times New Roman" w:hAnsi="Times New Roman" w:cs="Times New Roman"/>
+          <w:b/>
+          <w:bCs/>
+          <w:color w:val="auto"/>
+          <w:lang w:val="en-US"/>
+        </w:rPr>
+      </w:pPr>
+      <w:r>
+        <w:rPr>
+          <w:rFonts w:ascii="Times New Roman" w:hAnsi="Times New Roman" w:cs="Times New Roman"/>
+          <w:b/>
+          <w:bCs/>
+          <w:noProof/>
+          <w:color w:val="auto"/>
+          <w:lang w:val="en-US"/>
+        </w:rPr>
+        <mc:AlternateContent>
+          <mc:Choice Requires="wps">
+            <w:drawing>
+              <wp:anchor distT="0" distB="0" distL="114300" distR="114300" simplePos="0" relativeHeight="251676672" behindDoc="0" locked="0" layoutInCell="1" allowOverlap="1" wp14:anchorId="36AE74EE" wp14:editId="3BB66F24">
+                <wp:simplePos x="0" y="0"/>
+                <wp:positionH relativeFrom="column">
+                  <wp:posOffset>0</wp:posOffset>
+                </wp:positionH>
+                <wp:positionV relativeFrom="paragraph">
+                  <wp:posOffset>209550</wp:posOffset>
+                </wp:positionV>
+                <wp:extent cx="5853430" cy="0"/>
+                <wp:effectExtent l="0" t="0" r="0" b="0"/>
+                <wp:wrapNone/>
+                <wp:docPr id="755011926" name="Straight Connector 10"/>
+                <wp:cNvGraphicFramePr/>
+                <a:graphic xmlns:a="http://schemas.openxmlformats.org/drawingml/2006/main">
+                  <a:graphicData uri="http://schemas.microsoft.com/office/word/2010/wordprocessingShape">
+                    <wps:wsp>
+                      <wps:cNvCnPr/>
+                      <wps:spPr>
+                        <a:xfrm>
+                          <a:off x="0" y="0"/>
+                          <a:ext cx="5853430" cy="0"/>
+                        </a:xfrm>
+                        <a:prstGeom prst="line">
+                          <a:avLst/>
+                        </a:prstGeom>
+                      </wps:spPr>
+                      <wps:style>
+                        <a:lnRef idx="1">
+                          <a:schemeClr val="dk1"/>
+                        </a:lnRef>
+                        <a:fillRef idx="0">
+                          <a:schemeClr val="dk1"/>
+                        </a:fillRef>
+                        <a:effectRef idx="0">
+                          <a:schemeClr val="dk1"/>
+                        </a:effectRef>
+                        <a:fontRef idx="minor">
+                          <a:schemeClr val="tx1"/>
+                        </a:fontRef>
+                      </wps:style>
+                      <wps:bodyPr/>
+                    </wps:wsp>
+                  </a:graphicData>
+                </a:graphic>
+              </wp:anchor>
+            </w:drawing>
+          </mc:Choice>
+          <mc:Fallback>
+            <w:pict>
+              <v:line w14:anchorId="707F3196" id="Straight Connector 10" o:spid="_x0000_s1026" style="position:absolute;z-index:251676672;visibility:visible;mso-wrap-style:square;mso-wrap-distance-left:9pt;mso-wrap-distance-top:0;mso-wrap-distance-right:9pt;mso-wrap-distance-bottom:0;mso-position-horizontal:absolute;mso-position-horizontal-relative:text;mso-position-vertical:absolute;mso-position-vertical-relative:text" from="0,16.5pt" to="460.9pt,16.5pt" o:gfxdata="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" strokecolor="black [3200]" strokeweight=".5pt">
+                <v:stroke joinstyle="miter"/>
+              </v:line>
+            </w:pict>
+          </mc:Fallback>
+        </mc:AlternateContent>
+      </w:r>
+      <w:r>
+        <w:rPr>
+          <w:rFonts w:ascii="Times New Roman" w:hAnsi="Times New Roman" w:cs="Times New Roman"/>
+          <w:b/>
+          <w:bCs/>
+          <w:color w:val="auto"/>
+          <w:lang w:val="en-US"/>
+        </w:rPr>
+        <w:t>Experience</w:t>
+      </w:r>
+    </w:p>
+    <w:p>
+      <w:pPr>
+        <w:spacing w:after="0" w:line="240" w:lineRule="auto"/>
+        <w:rPr>
+          <w:rFonts w:ascii="Times New Roman" w:hAnsi="Times New Roman" w:cs="Times New Roman"/>
+          <w:b/>
+          <w:bCs/>
+          <w:lang w:val="en-US"/>
+        </w:rPr>
+      </w:pPr>
+      <w:r>
+        <w:rPr>
+          <w:rFonts w:ascii="Times New Roman" w:hAnsi="Times New Roman" w:cs="Times New Roman"/>
+          <w:b/>
+          <w:bCs/>
+          <w:sz w:val="21"/>
+          <w:szCs w:val="18"/>
+          <w:lang w:val="en-US"/>
+        </w:rPr>
+        <w:t xml:space="preserve">AI/ML  </w:t>
+      </w:r>
+      <w:r>
+        <w:rPr>
+          <w:rFonts w:ascii="Times New Roman" w:hAnsi="Times New Roman" w:cs="Times New Roman"/>
+          <w:b/>
+          <w:bCs/>
+          <w:sz w:val="21"/>
+          <w:szCs w:val="18"/>
+          <w:lang w:val="en-US"/>
+        </w:rPr>
+        <w:t>Intern</w:t>
+      </w:r>
+      <w:r>
+        <w:rPr>
+          <w:rFonts w:ascii="Times New Roman" w:hAnsi="Times New Roman" w:cs="Times New Roman"/>
+          <w:b/>
+          <w:bCs/>
+          <w:lang w:val="en-US"/>
+        </w:rPr>
+        <w:tab/>
+      </w:r>
+      <w:r>
+        <w:rPr>
+          <w:rFonts w:ascii="Times New Roman" w:hAnsi="Times New Roman" w:cs="Times New Roman"/>
+          <w:b/>
+          <w:bCs/>
+          <w:lang w:val="en-US"/>
+        </w:rPr>
+        <w:tab/>
+      </w:r>
+      <w:r>
+        <w:rPr>
+          <w:rFonts w:ascii="Times New Roman" w:hAnsi="Times New Roman" w:cs="Times New Roman"/>
+          <w:b/>
+          <w:bCs/>
+          <w:lang w:val="en-US"/>
+        </w:rPr>
+        <w:tab/>
+      </w:r>
+      <w:r>
+        <w:rPr>
+          <w:rFonts w:ascii="Times New Roman" w:hAnsi="Times New Roman" w:cs="Times New Roman"/>
+          <w:b/>
+          <w:bCs/>
+          <w:lang w:val="en-US"/>
+        </w:rPr>
+        <w:tab/>
+      </w:r>
+      <w:r>
+        <w:rPr>
+          <w:rFonts w:ascii="Times New Roman" w:hAnsi="Times New Roman" w:cs="Times New Roman"/>
+          <w:b/>
+          <w:bCs/>
+          <w:lang w:val="en-US"/>
+        </w:rPr>
+        <w:tab/>
+      </w:r>
+      <w:r>
+        <w:rPr>
+          <w:rFonts w:ascii="Times New Roman" w:hAnsi="Times New Roman" w:cs="Times New Roman"/>
+          <w:b/>
+          <w:bCs/>
+          <w:lang w:val="en-US"/>
+        </w:rPr>
+        <w:tab/>
+        <w:t xml:space="preserve">                 </w:t>
+      </w:r>
+      <w:r>
+        <w:rPr>
+          <w:rFonts w:ascii="Times New Roman" w:hAnsi="Times New Roman" w:cs="Times New Roman"/>
+          <w:b/>
+          <w:bCs/>
+          <w:lang w:val="en-US"/>
+        </w:rPr>
+        <w:tab/>
+        <w:t xml:space="preserve">             </w:t>
+      </w:r>
+      <w:r>
+        <w:rPr>
+          <w:rFonts w:ascii="Times New Roman" w:hAnsi="Times New Roman" w:cs="Times New Roman"/>
+          <w:b/>
+          <w:bCs/>
+          <w:lang w:val="en-US"/>
+        </w:rPr>
+        <w:t xml:space="preserve">             </w:t>
+      </w:r>
+      <w:r>
+        <w:rPr>
+          <w:rFonts w:ascii="Times New Roman" w:hAnsi="Times New Roman" w:cs="Times New Roman"/>
+          <w:b/>
+          <w:bCs/>
           <w:i/>
           <w:iCs/>
-          <w:sz w:val="20"/>
-          <w:szCs w:val="16"/>
-          <w:lang w:val="en-US"/>
-        </w:rPr>
-        <w:t>%</w:t>
+          <w:lang w:val="en-US"/>
+        </w:rPr>
+        <w:t>March 2025</w:t>
+      </w:r>
+    </w:p>
+    <w:p>
+      <w:pPr>
+        <w:spacing w:after="0" w:line="240" w:lineRule="auto"/>
+        <w:rPr>
+          <w:rFonts w:ascii="Times New Roman" w:hAnsi="Times New Roman" w:cs="Times New Roman"/>
+          <w:i/>
+          <w:iCs/>
+          <w:sz w:val="21"/>
+          <w:szCs w:val="18"/>
+          <w:lang w:val="en-US"/>
+        </w:rPr>
+      </w:pPr>
+      <w:r>
+        <w:rPr>
+          <w:rFonts w:ascii="Times New Roman" w:hAnsi="Times New Roman" w:cs="Times New Roman"/>
+          <w:i/>
+          <w:iCs/>
+          <w:sz w:val="21"/>
+          <w:szCs w:val="18"/>
+          <w:lang w:val="en-US"/>
+        </w:rPr>
+        <w:t>Cybtree Pvt. Ltd.</w:t>
+      </w:r>
+    </w:p>
+    <w:p>
+      <w:pPr>
+        <w:pStyle w:val="ListParagraph"/>
+        <w:numPr>
+          <w:ilvl w:val="0"/>
+          <w:numId w:val="8"/>
+        </w:numPr>
+        <w:spacing w:line="240" w:lineRule="auto"/>
+        <w:rPr>
+          <w:rFonts w:ascii="Times New Roman" w:hAnsi="Times New Roman" w:cs="Times New Roman"/>
+          <w:lang w:val="en-US"/>
+        </w:rPr>
+      </w:pPr>
+      <w:r>
+        <w:rPr>
+          <w:rFonts w:ascii="Times New Roman" w:hAnsi="Times New Roman" w:cs="Times New Roman"/>
+          <w:lang w:val="en-US"/>
+        </w:rPr>
+        <w:t>Contributed in creating an AI-driven application that monitored and flagged anomalous network activity for detecting potential cyber attacks</w:t>
+      </w:r>
+    </w:p>
+    <w:p>
+      <w:pPr>
+        <w:pStyle w:val="ListParagraph"/>
+        <w:numPr>
+          <w:ilvl w:val="0"/>
+          <w:numId w:val="8"/>
+        </w:numPr>
+        <w:spacing w:line="240" w:lineRule="auto"/>
+        <w:rPr>
+          <w:rFonts w:ascii="Times New Roman" w:hAnsi="Times New Roman" w:cs="Times New Roman"/>
+          <w:lang w:val="en-US"/>
+        </w:rPr>
+      </w:pPr>
+      <w:r>
+        <w:rPr>
+          <w:rFonts w:ascii="Times New Roman" w:hAnsi="Times New Roman" w:cs="Times New Roman"/>
+          <w:lang w:val="en-US"/>
+        </w:rPr>
+        <w:t xml:space="preserve">Optimized </w:t>
+      </w:r>
+      <w:r>
+        <w:rPr>
+          <w:rFonts w:ascii="Times New Roman" w:hAnsi="Times New Roman" w:cs="Times New Roman"/>
+          <w:lang w:val="en-US"/>
+        </w:rPr>
+        <w:t>dashboard for better data collection and analysis of network activity</w:t>
+      </w:r>
+    </w:p>
+    <w:p>
+      <w:pPr>
+        <w:pStyle w:val="ListParagraph"/>
+        <w:numPr>
+          <w:ilvl w:val="0"/>
+          <w:numId w:val="8"/>
+        </w:numPr>
+        <w:spacing w:line="240" w:lineRule="auto"/>
+        <w:rPr>
+          <w:rFonts w:ascii="Times New Roman" w:hAnsi="Times New Roman" w:cs="Times New Roman"/>
+          <w:lang w:val="en-US"/>
+        </w:rPr>
+      </w:pPr>
+      <w:r>
+        <w:rPr>
+          <w:rFonts w:ascii="Times New Roman" w:hAnsi="Times New Roman" w:cs="Times New Roman"/>
+          <w:lang w:val="en-US"/>
+        </w:rPr>
+        <w:t>Learned about key concepts regarding cyber-security</w:t>
+      </w:r>
+      <w:r>
+        <w:rPr>
+          <w:rFonts w:ascii="Times New Roman" w:hAnsi="Times New Roman" w:cs="Times New Roman"/>
+          <w:lang w:val="en-US"/>
+        </w:rPr>
+        <w:t xml:space="preserve"> and how AI/ML solutions can be implemented to tackle increasing cyber threats</w:t>
       </w:r>
     </w:p>
     <w:p>
@@ -1342,6 +1702,7 @@
           <w:b/>
           <w:bCs/>
         </w:rPr>
+        <w:lastRenderedPageBreak/>
         <w:t>Data Analysis &amp; Processing</w:t>
       </w:r>
       <w:r>
@@ -1576,7 +1937,6 @@
           <w:rFonts w:ascii="Times New Roman" w:hAnsi="Times New Roman" w:cs="Times New Roman"/>
           <w:lang w:val="en-US"/>
         </w:rPr>
-        <w:lastRenderedPageBreak/>
         <w:t>Solved 500+ question</w:t>
       </w:r>
       <w:r>
@@ -1632,14 +1992,14 @@
           <w:rFonts w:ascii="Times New Roman" w:hAnsi="Times New Roman" w:cs="Times New Roman"/>
           <w:lang w:val="en-US"/>
         </w:rPr>
-        <w:t xml:space="preserve">g. </w:t>
-      </w:r>
-      <w:r>
-        <w:rPr>
-          <w:rFonts w:ascii="Times New Roman" w:hAnsi="Times New Roman" w:cs="Times New Roman"/>
-          <w:lang w:val="en-US"/>
-        </w:rPr>
-        <w:t>SignSense</w:t>
+        <w:t>g.</w:t>
+      </w:r>
+      <w:r>
+        <w:rPr>
+          <w:rFonts w:ascii="Times New Roman" w:hAnsi="Times New Roman" w:cs="Times New Roman"/>
+          <w:lang w:val="en-US"/>
+        </w:rPr>
+        <w:t xml:space="preserve"> Prescription for Privacy</w:t>
       </w:r>
       <w:r>
         <w:rPr>
@@ -1784,22 +2144,6 @@
         <w:t>4</w:t>
       </w:r>
     </w:p>
-    <w:p>
-      <w:pPr>
-        <w:rPr>
-          <w:rFonts w:ascii="Times New Roman" w:hAnsi="Times New Roman" w:cs="Times New Roman"/>
-          <w:lang w:val="en-US"/>
-        </w:rPr>
-      </w:pPr>
-    </w:p>
-    <w:p>
-      <w:pPr>
-        <w:rPr>
-          <w:rFonts w:ascii="Times New Roman" w:hAnsi="Times New Roman" w:cs="Times New Roman"/>
-          <w:lang w:val="en-US"/>
-        </w:rPr>
-      </w:pPr>
-    </w:p>
     <w:sectPr>
       <w:pgSz w:w="11906" w:h="16838"/>
       <w:pgMar w:top="1440" w:right="1440" w:bottom="1440" w:left="1440" w:header="708" w:footer="708" w:gutter="0"/>
@@ -2378,6 +2722,119 @@
     </w:lvl>
   </w:abstractNum>
   <w:abstractNum w:abstractNumId="5" w15:restartNumberingAfterBreak="0">
+    <w:nsid w:val="734A27D3"/>
+    <w:multiLevelType w:val="hybridMultilevel"/>
+    <w:tmpl w:val="F3EE9F22"/>
+    <w:lvl w:ilvl="0" w:tplc="40090001">
+      <w:start w:val="1"/>
+      <w:numFmt w:val="bullet"/>
+      <w:lvlText w:val=""/>
+      <w:lvlJc w:val="left"/>
+      <w:pPr>
+        <w:ind w:left="720" w:hanging="360"/>
+      </w:pPr>
+      <w:rPr>
+        <w:rFonts w:ascii="Symbol" w:hAnsi="Symbol" w:hint="default"/>
+      </w:rPr>
+    </w:lvl>
+    <w:lvl w:ilvl="1" w:tplc="40090003" w:tentative="1">
+      <w:start w:val="1"/>
+      <w:numFmt w:val="bullet"/>
+      <w:lvlText w:val="o"/>
+      <w:lvlJc w:val="left"/>
+      <w:pPr>
+        <w:ind w:left="1440" w:hanging="360"/>
+      </w:pPr>
+      <w:rPr>
+        <w:rFonts w:ascii="Courier New" w:hAnsi="Courier New" w:cs="Courier New" w:hint="default"/>
+      </w:rPr>
+    </w:lvl>
+    <w:lvl w:ilvl="2" w:tplc="40090005" w:tentative="1">
+      <w:start w:val="1"/>
+      <w:numFmt w:val="bullet"/>
+      <w:lvlText w:val=""/>
+      <w:lvlJc w:val="left"/>
+      <w:pPr>
+        <w:ind w:left="2160" w:hanging="360"/>
+      </w:pPr>
+      <w:rPr>
+        <w:rFonts w:ascii="Wingdings" w:hAnsi="Wingdings" w:hint="default"/>
+      </w:rPr>
+    </w:lvl>
+    <w:lvl w:ilvl="3" w:tplc="40090001" w:tentative="1">
+      <w:start w:val="1"/>
+      <w:numFmt w:val="bullet"/>
+      <w:lvlText w:val=""/>
+      <w:lvlJc w:val="left"/>
+      <w:pPr>
+        <w:ind w:left="2880" w:hanging="360"/>
+      </w:pPr>
+      <w:rPr>
+        <w:rFonts w:ascii="Symbol" w:hAnsi="Symbol" w:hint="default"/>
+      </w:rPr>
+    </w:lvl>
+    <w:lvl w:ilvl="4" w:tplc="40090003" w:tentative="1">
+      <w:start w:val="1"/>
+      <w:numFmt w:val="bullet"/>
+      <w:lvlText w:val="o"/>
+      <w:lvlJc w:val="left"/>
+      <w:pPr>
+        <w:ind w:left="3600" w:hanging="360"/>
+      </w:pPr>
+      <w:rPr>
+        <w:rFonts w:ascii="Courier New" w:hAnsi="Courier New" w:cs="Courier New" w:hint="default"/>
+      </w:rPr>
+    </w:lvl>
+    <w:lvl w:ilvl="5" w:tplc="40090005" w:tentative="1">
+      <w:start w:val="1"/>
+      <w:numFmt w:val="bullet"/>
+      <w:lvlText w:val=""/>
+      <w:lvlJc w:val="left"/>
+      <w:pPr>
+        <w:ind w:left="4320" w:hanging="360"/>
+      </w:pPr>
+      <w:rPr>
+        <w:rFonts w:ascii="Wingdings" w:hAnsi="Wingdings" w:hint="default"/>
+      </w:rPr>
+    </w:lvl>
+    <w:lvl w:ilvl="6" w:tplc="40090001" w:tentative="1">
+      <w:start w:val="1"/>
+      <w:numFmt w:val="bullet"/>
+      <w:lvlText w:val=""/>
+      <w:lvlJc w:val="left"/>
+      <w:pPr>
+        <w:ind w:left="5040" w:hanging="360"/>
+      </w:pPr>
+      <w:rPr>
+        <w:rFonts w:ascii="Symbol" w:hAnsi="Symbol" w:hint="default"/>
+      </w:rPr>
+    </w:lvl>
+    <w:lvl w:ilvl="7" w:tplc="40090003" w:tentative="1">
+      <w:start w:val="1"/>
+      <w:numFmt w:val="bullet"/>
+      <w:lvlText w:val="o"/>
+      <w:lvlJc w:val="left"/>
+      <w:pPr>
+        <w:ind w:left="5760" w:hanging="360"/>
+      </w:pPr>
+      <w:rPr>
+        <w:rFonts w:ascii="Courier New" w:hAnsi="Courier New" w:cs="Courier New" w:hint="default"/>
+      </w:rPr>
+    </w:lvl>
+    <w:lvl w:ilvl="8" w:tplc="40090005" w:tentative="1">
+      <w:start w:val="1"/>
+      <w:numFmt w:val="bullet"/>
+      <w:lvlText w:val=""/>
+      <w:lvlJc w:val="left"/>
+      <w:pPr>
+        <w:ind w:left="6480" w:hanging="360"/>
+      </w:pPr>
+      <w:rPr>
+        <w:rFonts w:ascii="Wingdings" w:hAnsi="Wingdings" w:hint="default"/>
+      </w:rPr>
+    </w:lvl>
+  </w:abstractNum>
+  <w:abstractNum w:abstractNumId="6" w15:restartNumberingAfterBreak="0">
     <w:nsid w:val="7A584F1A"/>
     <w:multiLevelType w:val="hybridMultilevel"/>
     <w:tmpl w:val="A97ED3A6"/>
@@ -2490,7 +2947,7 @@
       </w:rPr>
     </w:lvl>
   </w:abstractNum>
-  <w:abstractNum w:abstractNumId="6" w15:restartNumberingAfterBreak="0">
+  <w:abstractNum w:abstractNumId="7" w15:restartNumberingAfterBreak="0">
     <w:nsid w:val="7C9F3DCC"/>
     <w:multiLevelType w:val="hybridMultilevel"/>
     <w:tmpl w:val="092095EE"/>
@@ -2604,10 +3061,10 @@
     </w:lvl>
   </w:abstractNum>
   <w:num w:numId="1" w16cid:durableId="444035018">
-    <w:abstractNumId w:val="5"/>
+    <w:abstractNumId w:val="6"/>
   </w:num>
   <w:num w:numId="2" w16cid:durableId="867526489">
-    <w:abstractNumId w:val="6"/>
+    <w:abstractNumId w:val="7"/>
   </w:num>
   <w:num w:numId="3" w16cid:durableId="116992639">
     <w:abstractNumId w:val="0"/>
@@ -2623,6 +3080,9 @@
   </w:num>
   <w:num w:numId="7" w16cid:durableId="1012493350">
     <w:abstractNumId w:val="4"/>
+  </w:num>
+  <w:num w:numId="8" w16cid:durableId="1285693307">
+    <w:abstractNumId w:val="5"/>
   </w:num>
 </w:numbering>
 </file>

</xml_diff>

<commit_message>
updated with internship section
</commit_message>
<xml_diff>
--- a/Dnyanesh_Resume.docx
+++ b/Dnyanesh_Resume.docx
@@ -696,7 +696,7 @@
           <w:szCs w:val="18"/>
           <w:lang w:val="en-US"/>
         </w:rPr>
-        <w:t xml:space="preserve">AI/ML  </w:t>
+        <w:t>AI</w:t>
       </w:r>
       <w:r>
         <w:rPr>
@@ -707,6 +707,28 @@
           <w:szCs w:val="18"/>
           <w:lang w:val="en-US"/>
         </w:rPr>
+        <w:t>/</w:t>
+      </w:r>
+      <w:r>
+        <w:rPr>
+          <w:rFonts w:ascii="Times New Roman" w:hAnsi="Times New Roman" w:cs="Times New Roman"/>
+          <w:b/>
+          <w:bCs/>
+          <w:sz w:val="21"/>
+          <w:szCs w:val="18"/>
+          <w:lang w:val="en-US"/>
+        </w:rPr>
+        <w:t xml:space="preserve">ML </w:t>
+      </w:r>
+      <w:r>
+        <w:rPr>
+          <w:rFonts w:ascii="Times New Roman" w:hAnsi="Times New Roman" w:cs="Times New Roman"/>
+          <w:b/>
+          <w:bCs/>
+          <w:sz w:val="21"/>
+          <w:szCs w:val="18"/>
+          <w:lang w:val="en-US"/>
+        </w:rPr>
         <w:t>Intern</w:t>
       </w:r>
       <w:r>
@@ -772,16 +794,15 @@
           <w:lang w:val="en-US"/>
         </w:rPr>
         <w:tab/>
-        <w:t xml:space="preserve">             </w:t>
-      </w:r>
-      <w:r>
-        <w:rPr>
-          <w:rFonts w:ascii="Times New Roman" w:hAnsi="Times New Roman" w:cs="Times New Roman"/>
-          <w:b/>
-          <w:bCs/>
-          <w:lang w:val="en-US"/>
-        </w:rPr>
-        <w:t xml:space="preserve">             </w:t>
+      </w:r>
+      <w:r>
+        <w:rPr>
+          <w:rFonts w:ascii="Times New Roman" w:hAnsi="Times New Roman" w:cs="Times New Roman"/>
+          <w:b/>
+          <w:bCs/>
+          <w:lang w:val="en-US"/>
+        </w:rPr>
+        <w:t xml:space="preserve">     </w:t>
       </w:r>
       <w:r>
         <w:rPr>
@@ -793,6 +814,17 @@
           <w:lang w:val="en-US"/>
         </w:rPr>
         <w:t>March 2025</w:t>
+      </w:r>
+      <w:r>
+        <w:rPr>
+          <w:rFonts w:ascii="Times New Roman" w:hAnsi="Times New Roman" w:cs="Times New Roman"/>
+          <w:b/>
+          <w:bCs/>
+          <w:i/>
+          <w:iCs/>
+          <w:lang w:val="en-US"/>
+        </w:rPr>
+        <w:t xml:space="preserve"> – May 2025</w:t>
       </w:r>
     </w:p>
     <w:p>
@@ -1978,7 +2010,23 @@
           <w:rFonts w:ascii="Times New Roman" w:hAnsi="Times New Roman" w:cs="Times New Roman"/>
           <w:lang w:val="en-US"/>
         </w:rPr>
-        <w:t>on AI applications(e</w:t>
+        <w:t xml:space="preserve">on AI </w:t>
+      </w:r>
+      <w:proofErr w:type="gramStart"/>
+      <w:r>
+        <w:rPr>
+          <w:rFonts w:ascii="Times New Roman" w:hAnsi="Times New Roman" w:cs="Times New Roman"/>
+          <w:lang w:val="en-US"/>
+        </w:rPr>
+        <w:t>applications(</w:t>
+      </w:r>
+      <w:proofErr w:type="gramEnd"/>
+      <w:r>
+        <w:rPr>
+          <w:rFonts w:ascii="Times New Roman" w:hAnsi="Times New Roman" w:cs="Times New Roman"/>
+          <w:lang w:val="en-US"/>
+        </w:rPr>
+        <w:t>e</w:t>
       </w:r>
       <w:r>
         <w:rPr>

</xml_diff>

<commit_message>
Added links and coverted to one page
</commit_message>
<xml_diff>
--- a/Dnyanesh_Resume.docx
+++ b/Dnyanesh_Resume.docx
@@ -9,6 +9,7 @@
         <w:rPr>
           <w:rFonts w:ascii="Times New Roman" w:hAnsi="Times New Roman" w:cs="Times New Roman"/>
           <w:color w:val="auto"/>
+          <w:szCs w:val="32"/>
           <w:lang w:val="en-US"/>
         </w:rPr>
       </w:pPr>
@@ -16,6 +17,7 @@
         <w:rPr>
           <w:rFonts w:ascii="Times New Roman" w:hAnsi="Times New Roman" w:cs="Times New Roman"/>
           <w:color w:val="auto"/>
+          <w:szCs w:val="32"/>
           <w:lang w:val="en-US"/>
         </w:rPr>
         <w:t>Dnyanesh Kavate</w:t>
@@ -55,6 +57,26 @@
         </w:rPr>
         <w:t xml:space="preserve"> | </w:t>
       </w:r>
+      <w:hyperlink r:id="rId5" w:history="1">
+        <w:r>
+          <w:rPr>
+            <w:rStyle w:val="Hyperlink"/>
+            <w:rFonts w:ascii="Times New Roman" w:hAnsi="Times New Roman" w:cs="Times New Roman"/>
+            <w:color w:val="0D0D0D" w:themeColor="text1" w:themeTint="F2"/>
+            <w:w w:val="105"/>
+            <w:sz w:val="20"/>
+          </w:rPr>
+          <w:t>github.com/codefever1912</w:t>
+        </w:r>
+      </w:hyperlink>
+      <w:r>
+        <w:rPr>
+          <w:rFonts w:ascii="Times New Roman" w:hAnsi="Times New Roman" w:cs="Times New Roman"/>
+          <w:w w:val="105"/>
+          <w:sz w:val="20"/>
+        </w:rPr>
+        <w:t xml:space="preserve"> | </w:t>
+      </w:r>
       <w:r>
         <w:rPr>
           <w:rFonts w:ascii="Times New Roman" w:hAnsi="Times New Roman" w:cs="Times New Roman"/>
@@ -62,15 +84,7 @@
           <w:sz w:val="20"/>
           <w:u w:val="single"/>
         </w:rPr>
-        <w:t>github.com/codefever1912</w:t>
-      </w:r>
-      <w:r>
-        <w:rPr>
-          <w:rFonts w:ascii="Times New Roman" w:hAnsi="Times New Roman" w:cs="Times New Roman"/>
-          <w:w w:val="105"/>
-          <w:sz w:val="20"/>
-        </w:rPr>
-        <w:t xml:space="preserve"> | </w:t>
+        <w:t>+91 772207</w:t>
       </w:r>
       <w:r>
         <w:rPr>
@@ -79,7 +93,7 @@
           <w:sz w:val="20"/>
           <w:u w:val="single"/>
         </w:rPr>
-        <w:t>+91 772207</w:t>
+        <w:t>5</w:t>
       </w:r>
       <w:r>
         <w:rPr>
@@ -88,15 +102,6 @@
           <w:sz w:val="20"/>
           <w:u w:val="single"/>
         </w:rPr>
-        <w:t>5</w:t>
-      </w:r>
-      <w:r>
-        <w:rPr>
-          <w:rFonts w:ascii="Times New Roman" w:hAnsi="Times New Roman" w:cs="Times New Roman"/>
-          <w:w w:val="105"/>
-          <w:sz w:val="20"/>
-          <w:u w:val="single"/>
-        </w:rPr>
         <w:t>515</w:t>
       </w:r>
     </w:p>
@@ -109,6 +114,7 @@
           <w:b/>
           <w:bCs/>
           <w:color w:val="auto"/>
+          <w:szCs w:val="24"/>
           <w:lang w:val="en-US"/>
         </w:rPr>
       </w:pPr>
@@ -117,6 +123,7 @@
           <w:rFonts w:ascii="Times New Roman" w:hAnsi="Times New Roman" w:cs="Times New Roman"/>
           <w:noProof/>
           <w:color w:val="auto"/>
+          <w:szCs w:val="24"/>
           <w:lang w:val="en-US"/>
         </w:rPr>
         <mc:AlternateContent>
@@ -184,6 +191,7 @@
           <w:b/>
           <w:bCs/>
           <w:color w:val="auto"/>
+          <w:szCs w:val="24"/>
           <w:lang w:val="en-US"/>
         </w:rPr>
         <w:t>Education</w:t>
@@ -201,7 +209,7 @@
           <w:iCs/>
           <w:color w:val="auto"/>
           <w:sz w:val="21"/>
-          <w:szCs w:val="18"/>
+          <w:szCs w:val="21"/>
           <w:lang w:val="en-US"/>
         </w:rPr>
       </w:pPr>
@@ -212,10 +220,10 @@
           <w:bCs/>
           <w:color w:val="auto"/>
           <w:sz w:val="21"/>
-          <w:szCs w:val="18"/>
-          <w:lang w:val="en-US"/>
-        </w:rPr>
-        <w:t xml:space="preserve">Vellore Institute of Technology, Bhopal                                </w:t>
+          <w:szCs w:val="21"/>
+          <w:lang w:val="en-US"/>
+        </w:rPr>
+        <w:t xml:space="preserve">Vellore Institute of Technology, Bhopal                             </w:t>
       </w:r>
       <w:r>
         <w:rPr>
@@ -224,10 +232,22 @@
           <w:bCs/>
           <w:color w:val="auto"/>
           <w:sz w:val="21"/>
-          <w:szCs w:val="18"/>
-          <w:lang w:val="en-US"/>
-        </w:rPr>
-        <w:t xml:space="preserve">   </w:t>
+          <w:szCs w:val="21"/>
+          <w:lang w:val="en-US"/>
+        </w:rPr>
+        <w:t xml:space="preserve"> </w:t>
+      </w:r>
+      <w:r>
+        <w:rPr>
+          <w:rFonts w:ascii="Times New Roman" w:hAnsi="Times New Roman" w:cs="Times New Roman"/>
+          <w:b/>
+          <w:bCs/>
+          <w:color w:val="auto"/>
+          <w:sz w:val="21"/>
+          <w:szCs w:val="21"/>
+          <w:lang w:val="en-US"/>
+        </w:rPr>
+        <w:t xml:space="preserve">     </w:t>
       </w:r>
       <w:r>
         <w:rPr>
@@ -238,7 +258,7 @@
           <w:iCs/>
           <w:color w:val="auto"/>
           <w:sz w:val="21"/>
-          <w:szCs w:val="18"/>
+          <w:szCs w:val="21"/>
           <w:lang w:val="en-US"/>
         </w:rPr>
         <w:t>September</w:t>
@@ -252,7 +272,7 @@
           <w:iCs/>
           <w:color w:val="auto"/>
           <w:sz w:val="21"/>
-          <w:szCs w:val="18"/>
+          <w:szCs w:val="21"/>
           <w:lang w:val="en-US"/>
         </w:rPr>
         <w:t xml:space="preserve"> 2022 - Present</w:t>
@@ -263,12 +283,10 @@
         <w:spacing w:after="0"/>
         <w:rPr>
           <w:rFonts w:ascii="Times New Roman" w:hAnsi="Times New Roman" w:cs="Times New Roman"/>
-          <w:b/>
-          <w:bCs/>
           <w:i/>
           <w:iCs/>
-          <w:sz w:val="18"/>
-          <w:szCs w:val="14"/>
+          <w:sz w:val="21"/>
+          <w:szCs w:val="21"/>
           <w:lang w:val="en-US"/>
         </w:rPr>
       </w:pPr>
@@ -278,7 +296,7 @@
           <w:i/>
           <w:iCs/>
           <w:sz w:val="21"/>
-          <w:szCs w:val="18"/>
+          <w:szCs w:val="21"/>
           <w:lang w:val="en-US"/>
         </w:rPr>
         <w:t>B. Tech</w:t>
@@ -289,7 +307,7 @@
           <w:i/>
           <w:iCs/>
           <w:sz w:val="21"/>
-          <w:szCs w:val="18"/>
+          <w:szCs w:val="21"/>
           <w:lang w:val="en-US"/>
         </w:rPr>
         <w:t xml:space="preserve">, Department of Computer Science and </w:t>
@@ -300,65 +318,126 @@
           <w:i/>
           <w:iCs/>
           <w:sz w:val="21"/>
-          <w:szCs w:val="18"/>
-          <w:lang w:val="en-US"/>
-        </w:rPr>
-        <w:t>Engineering</w:t>
+          <w:szCs w:val="21"/>
+          <w:lang w:val="en-US"/>
+        </w:rPr>
+        <w:t xml:space="preserve">Engineering                                                         </w:t>
       </w:r>
       <w:r>
         <w:rPr>
           <w:rFonts w:ascii="Times New Roman" w:hAnsi="Times New Roman" w:cs="Times New Roman"/>
           <w:i/>
           <w:iCs/>
-          <w:sz w:val="20"/>
-          <w:szCs w:val="16"/>
-          <w:lang w:val="en-US"/>
-        </w:rPr>
-        <w:t xml:space="preserve">                                                            </w:t>
+          <w:sz w:val="21"/>
+          <w:szCs w:val="21"/>
+          <w:lang w:val="en-US"/>
+        </w:rPr>
+        <w:t>CGPA</w:t>
       </w:r>
       <w:r>
         <w:rPr>
           <w:rFonts w:ascii="Times New Roman" w:hAnsi="Times New Roman" w:cs="Times New Roman"/>
           <w:i/>
           <w:iCs/>
-          <w:sz w:val="20"/>
-          <w:szCs w:val="16"/>
-          <w:lang w:val="en-US"/>
-        </w:rPr>
-        <w:t xml:space="preserve"> </w:t>
+          <w:sz w:val="21"/>
+          <w:szCs w:val="21"/>
+          <w:lang w:val="en-US"/>
+        </w:rPr>
+        <w:t>: 8</w:t>
       </w:r>
       <w:r>
         <w:rPr>
           <w:rFonts w:ascii="Times New Roman" w:hAnsi="Times New Roman" w:cs="Times New Roman"/>
           <w:i/>
           <w:iCs/>
-          <w:sz w:val="20"/>
-          <w:szCs w:val="16"/>
-          <w:lang w:val="en-US"/>
-        </w:rPr>
-        <w:t>CGPA</w:t>
-      </w:r>
-      <w:r>
-        <w:rPr>
-          <w:rFonts w:ascii="Times New Roman" w:hAnsi="Times New Roman" w:cs="Times New Roman"/>
+          <w:sz w:val="21"/>
+          <w:szCs w:val="21"/>
+          <w:lang w:val="en-US"/>
+        </w:rPr>
+        <w:t>.34</w:t>
+      </w:r>
+    </w:p>
+    <w:p>
+      <w:pPr>
+        <w:spacing w:after="0"/>
+        <w:rPr>
+          <w:rFonts w:ascii="Times New Roman" w:hAnsi="Times New Roman" w:cs="Times New Roman"/>
+          <w:b/>
+          <w:bCs/>
           <w:i/>
           <w:iCs/>
-          <w:sz w:val="20"/>
-          <w:szCs w:val="16"/>
-          <w:lang w:val="en-US"/>
-        </w:rPr>
-        <w:t>: 8.2</w:t>
-      </w:r>
-      <w:r>
-        <w:rPr>
-          <w:rFonts w:ascii="Times New Roman" w:hAnsi="Times New Roman" w:cs="Times New Roman"/>
+          <w:sz w:val="21"/>
+          <w:szCs w:val="21"/>
+          <w:lang w:val="en-US"/>
+        </w:rPr>
+      </w:pPr>
+    </w:p>
+    <w:p>
+      <w:pPr>
+        <w:spacing w:after="0"/>
+        <w:rPr>
+          <w:rFonts w:ascii="Times New Roman" w:hAnsi="Times New Roman" w:cs="Times New Roman"/>
+          <w:sz w:val="21"/>
+          <w:szCs w:val="21"/>
+          <w:lang w:val="en-US"/>
+        </w:rPr>
+      </w:pPr>
+      <w:r>
+        <w:rPr>
+          <w:rFonts w:ascii="Times New Roman" w:hAnsi="Times New Roman" w:cs="Times New Roman"/>
+          <w:b/>
+          <w:bCs/>
+          <w:sz w:val="21"/>
+          <w:szCs w:val="21"/>
+          <w:lang w:val="en-US"/>
+        </w:rPr>
+        <w:t>M.S Gosavi College of Science and Commerce</w:t>
+      </w:r>
+      <w:r>
+        <w:rPr>
+          <w:rFonts w:ascii="Times New Roman" w:hAnsi="Times New Roman" w:cs="Times New Roman"/>
+          <w:b/>
+          <w:bCs/>
+          <w:sz w:val="21"/>
+          <w:szCs w:val="21"/>
+          <w:lang w:val="en-US"/>
+        </w:rPr>
+        <w:t>, Nashik</w:t>
+      </w:r>
+      <w:r>
+        <w:rPr>
+          <w:rFonts w:ascii="Times New Roman" w:hAnsi="Times New Roman" w:cs="Times New Roman"/>
+          <w:b/>
+          <w:bCs/>
+          <w:sz w:val="21"/>
+          <w:szCs w:val="21"/>
+          <w:lang w:val="en-US"/>
+        </w:rPr>
+        <w:t xml:space="preserve">                              </w:t>
+      </w:r>
+      <w:r>
+        <w:rPr>
+          <w:rFonts w:ascii="Times New Roman" w:hAnsi="Times New Roman" w:cs="Times New Roman"/>
+          <w:b/>
+          <w:bCs/>
+          <w:sz w:val="21"/>
+          <w:szCs w:val="21"/>
+          <w:lang w:val="en-US"/>
+        </w:rPr>
+        <w:t xml:space="preserve">        </w:t>
+      </w:r>
+      <w:r>
+        <w:rPr>
+          <w:rFonts w:ascii="Times New Roman" w:hAnsi="Times New Roman" w:cs="Times New Roman"/>
+          <w:b/>
+          <w:bCs/>
           <w:i/>
           <w:iCs/>
-          <w:sz w:val="20"/>
-          <w:szCs w:val="16"/>
-          <w:lang w:val="en-US"/>
-        </w:rPr>
-        <w:t>1</w:t>
+          <w:sz w:val="21"/>
+          <w:szCs w:val="21"/>
+          <w:lang w:val="en-US"/>
+        </w:rPr>
+        <w:t>June 2020 – March 2022</w:t>
       </w:r>
     </w:p>
     <w:p>
@@ -366,65 +445,58 @@
         <w:spacing w:after="0"/>
         <w:rPr>
           <w:rFonts w:ascii="Times New Roman" w:hAnsi="Times New Roman" w:cs="Times New Roman"/>
-          <w:lang w:val="en-US"/>
-        </w:rPr>
-      </w:pPr>
-      <w:r>
-        <w:rPr>
-          <w:rFonts w:ascii="Times New Roman" w:hAnsi="Times New Roman" w:cs="Times New Roman"/>
-          <w:b/>
-          <w:bCs/>
-          <w:sz w:val="21"/>
-          <w:szCs w:val="18"/>
-          <w:lang w:val="en-US"/>
-        </w:rPr>
-        <w:t>M.S Gosavi College of Science and Commerce</w:t>
-      </w:r>
-      <w:r>
-        <w:rPr>
-          <w:rFonts w:ascii="Times New Roman" w:hAnsi="Times New Roman" w:cs="Times New Roman"/>
-          <w:b/>
-          <w:bCs/>
-          <w:sz w:val="21"/>
-          <w:szCs w:val="18"/>
-          <w:lang w:val="en-US"/>
-        </w:rPr>
-        <w:t>, Nashik</w:t>
-      </w:r>
-      <w:r>
-        <w:rPr>
-          <w:rFonts w:ascii="Times New Roman" w:hAnsi="Times New Roman" w:cs="Times New Roman"/>
-          <w:b/>
-          <w:bCs/>
-          <w:sz w:val="21"/>
-          <w:szCs w:val="18"/>
-          <w:lang w:val="en-US"/>
-        </w:rPr>
-        <w:t xml:space="preserve">                                     </w:t>
-      </w:r>
-      <w:r>
-        <w:rPr>
-          <w:rFonts w:ascii="Times New Roman" w:hAnsi="Times New Roman" w:cs="Times New Roman"/>
-          <w:b/>
-          <w:bCs/>
-          <w:sz w:val="21"/>
-          <w:szCs w:val="18"/>
-          <w:lang w:val="en-US"/>
-        </w:rPr>
-        <w:t xml:space="preserve"> </w:t>
-      </w:r>
-      <w:r>
-        <w:rPr>
-          <w:rFonts w:ascii="Times New Roman" w:hAnsi="Times New Roman" w:cs="Times New Roman"/>
           <w:b/>
           <w:bCs/>
           <w:i/>
           <w:iCs/>
           <w:sz w:val="21"/>
-          <w:szCs w:val="18"/>
-          <w:lang w:val="en-US"/>
-        </w:rPr>
-        <w:t>June 2020 – March 2022</w:t>
+          <w:szCs w:val="21"/>
+          <w:lang w:val="en-US"/>
+        </w:rPr>
+      </w:pPr>
+      <w:r>
+        <w:rPr>
+          <w:rFonts w:ascii="Times New Roman" w:hAnsi="Times New Roman" w:cs="Times New Roman"/>
+          <w:i/>
+          <w:iCs/>
+          <w:sz w:val="21"/>
+          <w:szCs w:val="21"/>
+          <w:lang w:val="en-US"/>
+        </w:rPr>
+        <w:t xml:space="preserve">Class XII, HSC                                                                                                           </w:t>
+      </w:r>
+      <w:r>
+        <w:rPr>
+          <w:rFonts w:ascii="Times New Roman" w:hAnsi="Times New Roman" w:cs="Times New Roman"/>
+          <w:i/>
+          <w:iCs/>
+          <w:sz w:val="21"/>
+          <w:szCs w:val="21"/>
+          <w:lang w:val="en-US"/>
+        </w:rPr>
+        <w:t xml:space="preserve">       </w:t>
+      </w:r>
+      <w:r>
+        <w:rPr>
+          <w:rFonts w:ascii="Times New Roman" w:hAnsi="Times New Roman" w:cs="Times New Roman"/>
+          <w:i/>
+          <w:iCs/>
+          <w:sz w:val="21"/>
+          <w:szCs w:val="21"/>
+          <w:lang w:val="en-US"/>
+        </w:rPr>
+        <w:t>Percentage: 71.8</w:t>
+      </w:r>
+      <w:r>
+        <w:rPr>
+          <w:rFonts w:ascii="Times New Roman" w:hAnsi="Times New Roman" w:cs="Times New Roman"/>
+          <w:i/>
+          <w:iCs/>
+          <w:sz w:val="21"/>
+          <w:szCs w:val="21"/>
+          <w:lang w:val="en-US"/>
+        </w:rPr>
+        <w:t>3%</w:t>
       </w:r>
     </w:p>
     <w:p>
@@ -434,160 +506,164 @@
           <w:rFonts w:ascii="Times New Roman" w:hAnsi="Times New Roman" w:cs="Times New Roman"/>
           <w:b/>
           <w:bCs/>
+          <w:sz w:val="21"/>
+          <w:szCs w:val="21"/>
+          <w:lang w:val="en-US"/>
+        </w:rPr>
+      </w:pPr>
+    </w:p>
+    <w:p>
+      <w:pPr>
+        <w:spacing w:after="0"/>
+        <w:rPr>
+          <w:rFonts w:ascii="Times New Roman" w:hAnsi="Times New Roman" w:cs="Times New Roman"/>
+          <w:sz w:val="21"/>
+          <w:szCs w:val="21"/>
+          <w:lang w:val="en-US"/>
+        </w:rPr>
+      </w:pPr>
+      <w:r>
+        <w:rPr>
+          <w:rFonts w:ascii="Times New Roman" w:hAnsi="Times New Roman" w:cs="Times New Roman"/>
+          <w:b/>
+          <w:bCs/>
+          <w:sz w:val="21"/>
+          <w:szCs w:val="21"/>
+          <w:lang w:val="en-US"/>
+        </w:rPr>
+        <w:t>Wisdom High International School</w:t>
+      </w:r>
+      <w:r>
+        <w:rPr>
+          <w:rFonts w:ascii="Times New Roman" w:hAnsi="Times New Roman" w:cs="Times New Roman"/>
+          <w:b/>
+          <w:bCs/>
+          <w:sz w:val="21"/>
+          <w:szCs w:val="21"/>
+          <w:lang w:val="en-US"/>
+        </w:rPr>
+        <w:t>, Nashik</w:t>
+      </w:r>
+      <w:r>
+        <w:rPr>
+          <w:rFonts w:ascii="Times New Roman" w:hAnsi="Times New Roman" w:cs="Times New Roman"/>
+          <w:b/>
+          <w:bCs/>
+          <w:sz w:val="21"/>
+          <w:szCs w:val="21"/>
+          <w:lang w:val="en-US"/>
+        </w:rPr>
+        <w:t xml:space="preserve">                                                </w:t>
+      </w:r>
+      <w:r>
+        <w:rPr>
+          <w:rFonts w:ascii="Times New Roman" w:hAnsi="Times New Roman" w:cs="Times New Roman"/>
+          <w:b/>
+          <w:bCs/>
+          <w:sz w:val="21"/>
+          <w:szCs w:val="21"/>
+          <w:lang w:val="en-US"/>
+        </w:rPr>
+        <w:t xml:space="preserve"> </w:t>
+      </w:r>
+      <w:r>
+        <w:rPr>
+          <w:rFonts w:ascii="Times New Roman" w:hAnsi="Times New Roman" w:cs="Times New Roman"/>
+          <w:b/>
+          <w:bCs/>
+          <w:sz w:val="21"/>
+          <w:szCs w:val="21"/>
+          <w:lang w:val="en-US"/>
+        </w:rPr>
+        <w:t xml:space="preserve">       </w:t>
+      </w:r>
+      <w:r>
+        <w:rPr>
+          <w:rFonts w:ascii="Times New Roman" w:hAnsi="Times New Roman" w:cs="Times New Roman"/>
+          <w:b/>
+          <w:bCs/>
           <w:i/>
           <w:iCs/>
-          <w:sz w:val="18"/>
-          <w:szCs w:val="14"/>
-          <w:lang w:val="en-US"/>
-        </w:rPr>
-      </w:pPr>
-      <w:r>
-        <w:rPr>
-          <w:rFonts w:ascii="Times New Roman" w:hAnsi="Times New Roman" w:cs="Times New Roman"/>
+          <w:sz w:val="21"/>
+          <w:szCs w:val="21"/>
+          <w:lang w:val="en-US"/>
+        </w:rPr>
+        <w:t xml:space="preserve">June </w:t>
+      </w:r>
+      <w:r>
+        <w:rPr>
+          <w:rFonts w:ascii="Times New Roman" w:hAnsi="Times New Roman" w:cs="Times New Roman"/>
+          <w:b/>
+          <w:bCs/>
           <w:i/>
           <w:iCs/>
           <w:sz w:val="21"/>
-          <w:szCs w:val="18"/>
-          <w:lang w:val="en-US"/>
-        </w:rPr>
-        <w:t xml:space="preserve">Class XII, HSC                                                                                                                    </w:t>
-      </w:r>
-      <w:r>
-        <w:rPr>
-          <w:rFonts w:ascii="Times New Roman" w:hAnsi="Times New Roman" w:cs="Times New Roman"/>
+          <w:szCs w:val="21"/>
+          <w:lang w:val="en-US"/>
+        </w:rPr>
+        <w:t>20</w:t>
+      </w:r>
+      <w:r>
+        <w:rPr>
+          <w:rFonts w:ascii="Times New Roman" w:hAnsi="Times New Roman" w:cs="Times New Roman"/>
+          <w:b/>
+          <w:bCs/>
           <w:i/>
           <w:iCs/>
-          <w:sz w:val="20"/>
-          <w:szCs w:val="16"/>
-          <w:lang w:val="en-US"/>
-        </w:rPr>
-        <w:t>Percentage: 71.8</w:t>
-      </w:r>
-      <w:r>
+          <w:sz w:val="21"/>
+          <w:szCs w:val="21"/>
+          <w:lang w:val="en-US"/>
+        </w:rPr>
+        <w:t>13 – March 2020</w:t>
+      </w:r>
+    </w:p>
+    <w:p>
+      <w:pPr>
         <w:rPr>
           <w:rFonts w:ascii="Times New Roman" w:hAnsi="Times New Roman" w:cs="Times New Roman"/>
           <w:i/>
           <w:iCs/>
-          <w:sz w:val="20"/>
-          <w:szCs w:val="16"/>
-          <w:lang w:val="en-US"/>
-        </w:rPr>
-        <w:t>3%</w:t>
+          <w:sz w:val="21"/>
+          <w:szCs w:val="21"/>
+          <w:lang w:val="en-US"/>
+        </w:rPr>
+      </w:pPr>
+      <w:r>
+        <w:rPr>
+          <w:rFonts w:ascii="Times New Roman" w:hAnsi="Times New Roman" w:cs="Times New Roman"/>
+          <w:i/>
+          <w:iCs/>
+          <w:sz w:val="21"/>
+          <w:szCs w:val="21"/>
+          <w:lang w:val="en-US"/>
+        </w:rPr>
+        <w:t>Class X, IGCSE                                                                                                                 Percentage: 78.8</w:t>
+      </w:r>
+      <w:r>
+        <w:rPr>
+          <w:rFonts w:ascii="Times New Roman" w:hAnsi="Times New Roman" w:cs="Times New Roman"/>
+          <w:i/>
+          <w:iCs/>
+          <w:sz w:val="21"/>
+          <w:szCs w:val="21"/>
+          <w:lang w:val="en-US"/>
+        </w:rPr>
+        <w:t>8</w:t>
+      </w:r>
+      <w:r>
+        <w:rPr>
+          <w:rFonts w:ascii="Times New Roman" w:hAnsi="Times New Roman" w:cs="Times New Roman"/>
+          <w:i/>
+          <w:iCs/>
+          <w:sz w:val="21"/>
+          <w:szCs w:val="21"/>
+          <w:lang w:val="en-US"/>
+        </w:rPr>
+        <w:t>%</w:t>
       </w:r>
     </w:p>
     <w:p>
       <w:pPr>
-        <w:spacing w:after="0"/>
-        <w:rPr>
-          <w:rFonts w:ascii="Times New Roman" w:hAnsi="Times New Roman" w:cs="Times New Roman"/>
-          <w:lang w:val="en-US"/>
-        </w:rPr>
-      </w:pPr>
-      <w:r>
-        <w:rPr>
-          <w:rFonts w:ascii="Times New Roman" w:hAnsi="Times New Roman" w:cs="Times New Roman"/>
-          <w:b/>
-          <w:bCs/>
-          <w:sz w:val="21"/>
-          <w:szCs w:val="18"/>
-          <w:lang w:val="en-US"/>
-        </w:rPr>
-        <w:t>Wisdom High International School</w:t>
-      </w:r>
-      <w:r>
-        <w:rPr>
-          <w:rFonts w:ascii="Times New Roman" w:hAnsi="Times New Roman" w:cs="Times New Roman"/>
-          <w:b/>
-          <w:bCs/>
-          <w:sz w:val="21"/>
-          <w:szCs w:val="18"/>
-          <w:lang w:val="en-US"/>
-        </w:rPr>
-        <w:t>, Nashik</w:t>
-      </w:r>
-      <w:r>
-        <w:rPr>
-          <w:rFonts w:ascii="Times New Roman" w:hAnsi="Times New Roman" w:cs="Times New Roman"/>
-          <w:b/>
-          <w:bCs/>
-          <w:sz w:val="21"/>
-          <w:szCs w:val="18"/>
-          <w:lang w:val="en-US"/>
-        </w:rPr>
-        <w:t xml:space="preserve">                                                        </w:t>
-      </w:r>
-      <w:r>
-        <w:rPr>
-          <w:rFonts w:ascii="Times New Roman" w:hAnsi="Times New Roman" w:cs="Times New Roman"/>
-          <w:b/>
-          <w:bCs/>
-          <w:i/>
-          <w:iCs/>
-          <w:sz w:val="21"/>
-          <w:szCs w:val="18"/>
-          <w:lang w:val="en-US"/>
-        </w:rPr>
-        <w:t>June 2013 – March 2020</w:t>
-      </w:r>
-    </w:p>
-    <w:p>
-      <w:pPr>
-        <w:rPr>
-          <w:rFonts w:ascii="Times New Roman" w:hAnsi="Times New Roman" w:cs="Times New Roman"/>
-          <w:i/>
-          <w:iCs/>
-          <w:sz w:val="20"/>
-          <w:szCs w:val="16"/>
-          <w:lang w:val="en-US"/>
-        </w:rPr>
-      </w:pPr>
-      <w:r>
-        <w:rPr>
-          <w:rFonts w:ascii="Times New Roman" w:hAnsi="Times New Roman" w:cs="Times New Roman"/>
-          <w:i/>
-          <w:iCs/>
-          <w:sz w:val="21"/>
-          <w:szCs w:val="18"/>
-          <w:lang w:val="en-US"/>
-        </w:rPr>
-        <w:t xml:space="preserve">Class X, IGCSE                                                                                                                   </w:t>
-      </w:r>
-      <w:r>
-        <w:rPr>
-          <w:rFonts w:ascii="Times New Roman" w:hAnsi="Times New Roman" w:cs="Times New Roman"/>
-          <w:i/>
-          <w:iCs/>
-          <w:sz w:val="20"/>
-          <w:szCs w:val="16"/>
-          <w:lang w:val="en-US"/>
-        </w:rPr>
-        <w:t>Percentage: 78.8</w:t>
-      </w:r>
-      <w:r>
-        <w:rPr>
-          <w:rFonts w:ascii="Times New Roman" w:hAnsi="Times New Roman" w:cs="Times New Roman"/>
-          <w:i/>
-          <w:iCs/>
-          <w:sz w:val="20"/>
-          <w:szCs w:val="16"/>
-          <w:lang w:val="en-US"/>
-        </w:rPr>
-        <w:t>8</w:t>
-      </w:r>
-      <w:r>
-        <w:rPr>
-          <w:rFonts w:ascii="Times New Roman" w:hAnsi="Times New Roman" w:cs="Times New Roman"/>
-          <w:i/>
-          <w:iCs/>
-          <w:sz w:val="20"/>
-          <w:szCs w:val="16"/>
-          <w:lang w:val="en-US"/>
-        </w:rPr>
-        <w:t>%</w:t>
-      </w:r>
-    </w:p>
-    <w:p>
-      <w:pPr>
         <w:pStyle w:val="Heading3"/>
         <w:spacing w:line="360" w:lineRule="auto"/>
         <w:rPr>
@@ -595,6 +671,7 @@
           <w:b/>
           <w:bCs/>
           <w:color w:val="auto"/>
+          <w:szCs w:val="24"/>
           <w:lang w:val="en-US"/>
         </w:rPr>
       </w:pPr>
@@ -605,6 +682,7 @@
           <w:bCs/>
           <w:noProof/>
           <w:color w:val="auto"/>
+          <w:szCs w:val="24"/>
           <w:lang w:val="en-US"/>
         </w:rPr>
         <mc:AlternateContent>
@@ -672,6 +750,7 @@
           <w:b/>
           <w:bCs/>
           <w:color w:val="auto"/>
+          <w:szCs w:val="24"/>
           <w:lang w:val="en-US"/>
         </w:rPr>
         <w:t>Experience</w:t>
@@ -684,16 +763,19 @@
           <w:rFonts w:ascii="Times New Roman" w:hAnsi="Times New Roman" w:cs="Times New Roman"/>
           <w:b/>
           <w:bCs/>
-          <w:lang w:val="en-US"/>
-        </w:rPr>
-      </w:pPr>
-      <w:r>
-        <w:rPr>
-          <w:rFonts w:ascii="Times New Roman" w:hAnsi="Times New Roman" w:cs="Times New Roman"/>
-          <w:b/>
-          <w:bCs/>
-          <w:sz w:val="21"/>
-          <w:szCs w:val="18"/>
+          <w:sz w:val="21"/>
+          <w:szCs w:val="21"/>
+          <w:lang w:val="en-US"/>
+        </w:rPr>
+      </w:pPr>
+      <w:r>
+        <w:rPr>
+          <w:rFonts w:ascii="Times New Roman" w:hAnsi="Times New Roman" w:cs="Times New Roman"/>
+          <w:b/>
+          <w:bCs/>
+          <w:sz w:val="21"/>
+          <w:szCs w:val="21"/>
+          <w:u w:val="single"/>
           <w:lang w:val="en-US"/>
         </w:rPr>
         <w:t>AI</w:t>
@@ -704,7 +786,8 @@
           <w:b/>
           <w:bCs/>
           <w:sz w:val="21"/>
-          <w:szCs w:val="18"/>
+          <w:szCs w:val="21"/>
+          <w:u w:val="single"/>
           <w:lang w:val="en-US"/>
         </w:rPr>
         <w:t>/</w:t>
@@ -715,7 +798,8 @@
           <w:b/>
           <w:bCs/>
           <w:sz w:val="21"/>
-          <w:szCs w:val="18"/>
+          <w:szCs w:val="21"/>
+          <w:u w:val="single"/>
           <w:lang w:val="en-US"/>
         </w:rPr>
         <w:t xml:space="preserve">ML </w:t>
@@ -726,7 +810,8 @@
           <w:b/>
           <w:bCs/>
           <w:sz w:val="21"/>
-          <w:szCs w:val="18"/>
+          <w:szCs w:val="21"/>
+          <w:u w:val="single"/>
           <w:lang w:val="en-US"/>
         </w:rPr>
         <w:t>Intern</w:t>
@@ -736,6 +821,8 @@
           <w:rFonts w:ascii="Times New Roman" w:hAnsi="Times New Roman" w:cs="Times New Roman"/>
           <w:b/>
           <w:bCs/>
+          <w:sz w:val="21"/>
+          <w:szCs w:val="21"/>
           <w:lang w:val="en-US"/>
         </w:rPr>
         <w:tab/>
@@ -745,6 +832,8 @@
           <w:rFonts w:ascii="Times New Roman" w:hAnsi="Times New Roman" w:cs="Times New Roman"/>
           <w:b/>
           <w:bCs/>
+          <w:sz w:val="21"/>
+          <w:szCs w:val="21"/>
           <w:lang w:val="en-US"/>
         </w:rPr>
         <w:tab/>
@@ -754,6 +843,8 @@
           <w:rFonts w:ascii="Times New Roman" w:hAnsi="Times New Roman" w:cs="Times New Roman"/>
           <w:b/>
           <w:bCs/>
+          <w:sz w:val="21"/>
+          <w:szCs w:val="21"/>
           <w:lang w:val="en-US"/>
         </w:rPr>
         <w:tab/>
@@ -763,6 +854,8 @@
           <w:rFonts w:ascii="Times New Roman" w:hAnsi="Times New Roman" w:cs="Times New Roman"/>
           <w:b/>
           <w:bCs/>
+          <w:sz w:val="21"/>
+          <w:szCs w:val="21"/>
           <w:lang w:val="en-US"/>
         </w:rPr>
         <w:tab/>
@@ -772,6 +865,8 @@
           <w:rFonts w:ascii="Times New Roman" w:hAnsi="Times New Roman" w:cs="Times New Roman"/>
           <w:b/>
           <w:bCs/>
+          <w:sz w:val="21"/>
+          <w:szCs w:val="21"/>
           <w:lang w:val="en-US"/>
         </w:rPr>
         <w:tab/>
@@ -781,6 +876,8 @@
           <w:rFonts w:ascii="Times New Roman" w:hAnsi="Times New Roman" w:cs="Times New Roman"/>
           <w:b/>
           <w:bCs/>
+          <w:sz w:val="21"/>
+          <w:szCs w:val="21"/>
           <w:lang w:val="en-US"/>
         </w:rPr>
         <w:tab/>
@@ -791,6 +888,8 @@
           <w:rFonts w:ascii="Times New Roman" w:hAnsi="Times New Roman" w:cs="Times New Roman"/>
           <w:b/>
           <w:bCs/>
+          <w:sz w:val="21"/>
+          <w:szCs w:val="21"/>
           <w:lang w:val="en-US"/>
         </w:rPr>
         <w:tab/>
@@ -800,9 +899,33 @@
           <w:rFonts w:ascii="Times New Roman" w:hAnsi="Times New Roman" w:cs="Times New Roman"/>
           <w:b/>
           <w:bCs/>
-          <w:lang w:val="en-US"/>
-        </w:rPr>
-        <w:t xml:space="preserve">     </w:t>
+          <w:sz w:val="21"/>
+          <w:szCs w:val="21"/>
+          <w:lang w:val="en-US"/>
+        </w:rPr>
+        <w:t xml:space="preserve">   </w:t>
+      </w:r>
+      <w:r>
+        <w:rPr>
+          <w:rFonts w:ascii="Times New Roman" w:hAnsi="Times New Roman" w:cs="Times New Roman"/>
+          <w:b/>
+          <w:bCs/>
+          <w:sz w:val="21"/>
+          <w:szCs w:val="21"/>
+          <w:lang w:val="en-US"/>
+        </w:rPr>
+        <w:t xml:space="preserve">  </w:t>
+      </w:r>
+      <w:r>
+        <w:rPr>
+          <w:rFonts w:ascii="Times New Roman" w:hAnsi="Times New Roman" w:cs="Times New Roman"/>
+          <w:b/>
+          <w:bCs/>
+          <w:sz w:val="21"/>
+          <w:szCs w:val="21"/>
+          <w:lang w:val="en-US"/>
+        </w:rPr>
+        <w:t xml:space="preserve">   </w:t>
       </w:r>
       <w:r>
         <w:rPr>
@@ -811,9 +934,11 @@
           <w:bCs/>
           <w:i/>
           <w:iCs/>
-          <w:lang w:val="en-US"/>
-        </w:rPr>
-        <w:t>March 2025</w:t>
+          <w:sz w:val="21"/>
+          <w:szCs w:val="21"/>
+          <w:lang w:val="en-US"/>
+        </w:rPr>
+        <w:t xml:space="preserve">March </w:t>
       </w:r>
       <w:r>
         <w:rPr>
@@ -822,9 +947,63 @@
           <w:bCs/>
           <w:i/>
           <w:iCs/>
-          <w:lang w:val="en-US"/>
-        </w:rPr>
-        <w:t xml:space="preserve"> – May 2025</w:t>
+          <w:sz w:val="21"/>
+          <w:szCs w:val="21"/>
+          <w:lang w:val="en-US"/>
+        </w:rPr>
+        <w:t>20</w:t>
+      </w:r>
+      <w:r>
+        <w:rPr>
+          <w:rFonts w:ascii="Times New Roman" w:hAnsi="Times New Roman" w:cs="Times New Roman"/>
+          <w:b/>
+          <w:bCs/>
+          <w:i/>
+          <w:iCs/>
+          <w:sz w:val="21"/>
+          <w:szCs w:val="21"/>
+          <w:lang w:val="en-US"/>
+        </w:rPr>
+        <w:t>25</w:t>
+      </w:r>
+      <w:r>
+        <w:rPr>
+          <w:rFonts w:ascii="Times New Roman" w:hAnsi="Times New Roman" w:cs="Times New Roman"/>
+          <w:b/>
+          <w:bCs/>
+          <w:i/>
+          <w:iCs/>
+          <w:sz w:val="21"/>
+          <w:szCs w:val="21"/>
+          <w:lang w:val="en-US"/>
+        </w:rPr>
+        <w:t xml:space="preserve"> – May </w:t>
+      </w:r>
+      <w:r>
+        <w:rPr>
+          <w:rFonts w:ascii="Times New Roman" w:hAnsi="Times New Roman" w:cs="Times New Roman"/>
+          <w:b/>
+          <w:bCs/>
+          <w:i/>
+          <w:iCs/>
+          <w:sz w:val="21"/>
+          <w:szCs w:val="21"/>
+          <w:lang w:val="en-US"/>
+        </w:rPr>
+        <w:t>20</w:t>
+      </w:r>
+      <w:r>
+        <w:rPr>
+          <w:rFonts w:ascii="Times New Roman" w:hAnsi="Times New Roman" w:cs="Times New Roman"/>
+          <w:b/>
+          <w:bCs/>
+          <w:i/>
+          <w:iCs/>
+          <w:sz w:val="21"/>
+          <w:szCs w:val="21"/>
+          <w:lang w:val="en-US"/>
+        </w:rPr>
+        <w:t>25</w:t>
       </w:r>
     </w:p>
     <w:p>
@@ -835,7 +1014,7 @@
           <w:i/>
           <w:iCs/>
           <w:sz w:val="21"/>
-          <w:szCs w:val="18"/>
+          <w:szCs w:val="21"/>
           <w:lang w:val="en-US"/>
         </w:rPr>
       </w:pPr>
@@ -845,7 +1024,7 @@
           <w:i/>
           <w:iCs/>
           <w:sz w:val="21"/>
-          <w:szCs w:val="18"/>
+          <w:szCs w:val="21"/>
           <w:lang w:val="en-US"/>
         </w:rPr>
         <w:t>Cybtree Pvt. Ltd.</w:t>
@@ -858,18 +1037,40 @@
           <w:ilvl w:val="0"/>
           <w:numId w:val="8"/>
         </w:numPr>
-        <w:spacing w:line="240" w:lineRule="auto"/>
-        <w:rPr>
-          <w:rFonts w:ascii="Times New Roman" w:hAnsi="Times New Roman" w:cs="Times New Roman"/>
-          <w:lang w:val="en-US"/>
-        </w:rPr>
-      </w:pPr>
-      <w:r>
-        <w:rPr>
-          <w:rFonts w:ascii="Times New Roman" w:hAnsi="Times New Roman" w:cs="Times New Roman"/>
-          <w:lang w:val="en-US"/>
-        </w:rPr>
-        <w:t>Contributed in creating an AI-driven application that monitored and flagged anomalous network activity for detecting potential cyber attacks</w:t>
+        <w:spacing w:line="276" w:lineRule="auto"/>
+        <w:rPr>
+          <w:rFonts w:ascii="Times New Roman" w:hAnsi="Times New Roman" w:cs="Times New Roman"/>
+          <w:sz w:val="21"/>
+          <w:szCs w:val="21"/>
+          <w:lang w:val="en-US"/>
+        </w:rPr>
+      </w:pPr>
+      <w:r>
+        <w:rPr>
+          <w:rFonts w:ascii="Times New Roman" w:hAnsi="Times New Roman" w:cs="Times New Roman"/>
+          <w:sz w:val="21"/>
+          <w:szCs w:val="21"/>
+          <w:lang w:val="en-US"/>
+        </w:rPr>
+        <w:t xml:space="preserve">Contributed in creating an AI-driven </w:t>
+      </w:r>
+      <w:r>
+        <w:rPr>
+          <w:rFonts w:ascii="Times New Roman" w:hAnsi="Times New Roman" w:cs="Times New Roman"/>
+          <w:sz w:val="21"/>
+          <w:szCs w:val="21"/>
+          <w:lang w:val="en-US"/>
+        </w:rPr>
+        <w:t xml:space="preserve">ASM tool </w:t>
+      </w:r>
+      <w:r>
+        <w:rPr>
+          <w:rFonts w:ascii="Times New Roman" w:hAnsi="Times New Roman" w:cs="Times New Roman"/>
+          <w:sz w:val="21"/>
+          <w:szCs w:val="21"/>
+          <w:lang w:val="en-US"/>
+        </w:rPr>
+        <w:t>that monitored and flagged anomalous network activity for detecting potential cyber attacks</w:t>
       </w:r>
     </w:p>
     <w:p>
@@ -879,15 +1080,19 @@
           <w:ilvl w:val="0"/>
           <w:numId w:val="8"/>
         </w:numPr>
-        <w:spacing w:line="240" w:lineRule="auto"/>
-        <w:rPr>
-          <w:rFonts w:ascii="Times New Roman" w:hAnsi="Times New Roman" w:cs="Times New Roman"/>
-          <w:lang w:val="en-US"/>
-        </w:rPr>
-      </w:pPr>
-      <w:r>
-        <w:rPr>
-          <w:rFonts w:ascii="Times New Roman" w:hAnsi="Times New Roman" w:cs="Times New Roman"/>
+        <w:spacing w:line="276" w:lineRule="auto"/>
+        <w:rPr>
+          <w:rFonts w:ascii="Times New Roman" w:hAnsi="Times New Roman" w:cs="Times New Roman"/>
+          <w:sz w:val="21"/>
+          <w:szCs w:val="21"/>
+          <w:lang w:val="en-US"/>
+        </w:rPr>
+      </w:pPr>
+      <w:r>
+        <w:rPr>
+          <w:rFonts w:ascii="Times New Roman" w:hAnsi="Times New Roman" w:cs="Times New Roman"/>
+          <w:sz w:val="21"/>
+          <w:szCs w:val="21"/>
           <w:lang w:val="en-US"/>
         </w:rPr>
         <w:t xml:space="preserve">Optimized </w:t>
@@ -895,6 +1100,8 @@
       <w:r>
         <w:rPr>
           <w:rFonts w:ascii="Times New Roman" w:hAnsi="Times New Roman" w:cs="Times New Roman"/>
+          <w:sz w:val="21"/>
+          <w:szCs w:val="21"/>
           <w:lang w:val="en-US"/>
         </w:rPr>
         <w:t>dashboard for better data collection and analysis of network activity</w:t>
@@ -907,15 +1114,19 @@
           <w:ilvl w:val="0"/>
           <w:numId w:val="8"/>
         </w:numPr>
-        <w:spacing w:line="240" w:lineRule="auto"/>
-        <w:rPr>
-          <w:rFonts w:ascii="Times New Roman" w:hAnsi="Times New Roman" w:cs="Times New Roman"/>
-          <w:lang w:val="en-US"/>
-        </w:rPr>
-      </w:pPr>
-      <w:r>
-        <w:rPr>
-          <w:rFonts w:ascii="Times New Roman" w:hAnsi="Times New Roman" w:cs="Times New Roman"/>
+        <w:spacing w:line="276" w:lineRule="auto"/>
+        <w:rPr>
+          <w:rFonts w:ascii="Times New Roman" w:hAnsi="Times New Roman" w:cs="Times New Roman"/>
+          <w:sz w:val="21"/>
+          <w:szCs w:val="21"/>
+          <w:lang w:val="en-US"/>
+        </w:rPr>
+      </w:pPr>
+      <w:r>
+        <w:rPr>
+          <w:rFonts w:ascii="Times New Roman" w:hAnsi="Times New Roman" w:cs="Times New Roman"/>
+          <w:sz w:val="21"/>
+          <w:szCs w:val="21"/>
           <w:lang w:val="en-US"/>
         </w:rPr>
         <w:t>Learned about key concepts regarding cyber-security</w:t>
@@ -923,6 +1134,8 @@
       <w:r>
         <w:rPr>
           <w:rFonts w:ascii="Times New Roman" w:hAnsi="Times New Roman" w:cs="Times New Roman"/>
+          <w:sz w:val="21"/>
+          <w:szCs w:val="21"/>
           <w:lang w:val="en-US"/>
         </w:rPr>
         <w:t xml:space="preserve"> and how AI/ML solutions can be implemented to tackle increasing cyber threats</w:t>
@@ -937,6 +1150,7 @@
           <w:b/>
           <w:bCs/>
           <w:color w:val="auto"/>
+          <w:szCs w:val="24"/>
           <w:lang w:val="en-US"/>
         </w:rPr>
       </w:pPr>
@@ -947,6 +1161,7 @@
           <w:bCs/>
           <w:noProof/>
           <w:color w:val="auto"/>
+          <w:szCs w:val="24"/>
           <w:lang w:val="en-US"/>
         </w:rPr>
         <mc:AlternateContent>
@@ -1014,6 +1229,7 @@
           <w:b/>
           <w:bCs/>
           <w:color w:val="auto"/>
+          <w:szCs w:val="24"/>
           <w:lang w:val="en-US"/>
         </w:rPr>
         <w:t>Projects</w:t>
@@ -1021,168 +1237,81 @@
     </w:p>
     <w:p>
       <w:pPr>
-        <w:spacing w:after="0"/>
-        <w:rPr>
-          <w:rFonts w:ascii="Times New Roman" w:hAnsi="Times New Roman" w:cs="Times New Roman"/>
-          <w:b/>
-          <w:bCs/>
-          <w:lang w:val="en-US"/>
-        </w:rPr>
-      </w:pPr>
-      <w:r>
-        <w:rPr>
-          <w:rFonts w:ascii="Times New Roman" w:hAnsi="Times New Roman" w:cs="Times New Roman"/>
-          <w:b/>
-          <w:bCs/>
-          <w:lang w:val="en-US"/>
-        </w:rPr>
-        <w:t>SignSense – ASL converter | TensorFlow, OpenCV, Mediapipe, Flask, React, JS</w:t>
-      </w:r>
-    </w:p>
-    <w:p>
-      <w:pPr>
-        <w:pStyle w:val="ListParagraph"/>
-        <w:numPr>
-          <w:ilvl w:val="0"/>
-          <w:numId w:val="1"/>
-        </w:numPr>
-        <w:rPr>
-          <w:rFonts w:ascii="Times New Roman" w:hAnsi="Times New Roman" w:cs="Times New Roman"/>
-        </w:rPr>
-      </w:pPr>
-      <w:r>
-        <w:rPr>
-          <w:rFonts w:ascii="Times New Roman" w:hAnsi="Times New Roman" w:cs="Times New Roman"/>
-        </w:rPr>
-        <w:t>Designed and developed a real-time solution for translating American Sign Language (ASL) gestures into text</w:t>
-      </w:r>
-      <w:r>
-        <w:rPr>
-          <w:rFonts w:ascii="Times New Roman" w:hAnsi="Times New Roman" w:cs="Times New Roman"/>
-        </w:rPr>
-        <w:t>, helping real-time communication for the hearing-impaired</w:t>
-      </w:r>
-    </w:p>
-    <w:p>
-      <w:pPr>
-        <w:pStyle w:val="ListParagraph"/>
-        <w:numPr>
-          <w:ilvl w:val="0"/>
-          <w:numId w:val="1"/>
-        </w:numPr>
-        <w:rPr>
-          <w:rFonts w:ascii="Times New Roman" w:hAnsi="Times New Roman" w:cs="Times New Roman"/>
-        </w:rPr>
-      </w:pPr>
-      <w:r>
-        <w:rPr>
-          <w:rFonts w:ascii="Times New Roman" w:hAnsi="Times New Roman" w:cs="Times New Roman"/>
-        </w:rPr>
-        <w:t>Trained on a dataset of over 72k images</w:t>
-      </w:r>
-      <w:r>
-        <w:rPr>
-          <w:rFonts w:ascii="Times New Roman" w:hAnsi="Times New Roman" w:cs="Times New Roman"/>
-        </w:rPr>
-        <w:t xml:space="preserve"> using a stacked architecture, achieving an accuracy of 99.22%</w:t>
-      </w:r>
-    </w:p>
-    <w:p>
-      <w:pPr>
-        <w:pStyle w:val="ListParagraph"/>
-        <w:numPr>
-          <w:ilvl w:val="0"/>
-          <w:numId w:val="1"/>
-        </w:numPr>
-        <w:rPr>
-          <w:rFonts w:ascii="Times New Roman" w:hAnsi="Times New Roman" w:cs="Times New Roman"/>
-          <w:lang w:val="en-US"/>
-        </w:rPr>
-      </w:pPr>
-      <w:r>
-        <w:rPr>
-          <w:rFonts w:ascii="Times New Roman" w:hAnsi="Times New Roman" w:cs="Times New Roman"/>
-        </w:rPr>
-        <w:t xml:space="preserve">Deployed a </w:t>
-      </w:r>
-      <w:r>
-        <w:rPr>
-          <w:rFonts w:ascii="Times New Roman" w:hAnsi="Times New Roman" w:cs="Times New Roman"/>
-        </w:rPr>
-        <w:t xml:space="preserve">scalable, </w:t>
-      </w:r>
-      <w:r>
-        <w:rPr>
-          <w:rFonts w:ascii="Times New Roman" w:hAnsi="Times New Roman" w:cs="Times New Roman"/>
-        </w:rPr>
-        <w:t>full-stack application using Flask and React</w:t>
-      </w:r>
-      <w:r>
-        <w:rPr>
-          <w:rFonts w:ascii="Times New Roman" w:hAnsi="Times New Roman" w:cs="Times New Roman"/>
-        </w:rPr>
-        <w:t>.js</w:t>
-      </w:r>
-      <w:r>
-        <w:rPr>
-          <w:rFonts w:ascii="Times New Roman" w:hAnsi="Times New Roman" w:cs="Times New Roman"/>
-        </w:rPr>
-        <w:t xml:space="preserve"> for seamless </w:t>
-      </w:r>
-      <w:r>
-        <w:rPr>
-          <w:rFonts w:ascii="Times New Roman" w:hAnsi="Times New Roman" w:cs="Times New Roman"/>
-        </w:rPr>
-        <w:t xml:space="preserve">user </w:t>
-      </w:r>
-      <w:r>
-        <w:rPr>
-          <w:rFonts w:ascii="Times New Roman" w:hAnsi="Times New Roman" w:cs="Times New Roman"/>
-        </w:rPr>
-        <w:t>interaction</w:t>
-      </w:r>
-    </w:p>
-    <w:p>
-      <w:pPr>
-        <w:rPr>
-          <w:rFonts w:ascii="Times New Roman" w:hAnsi="Times New Roman" w:cs="Times New Roman"/>
-          <w:b/>
-          <w:bCs/>
-          <w:lang w:val="en-US"/>
-        </w:rPr>
-      </w:pPr>
-      <w:r>
-        <w:rPr>
-          <w:rFonts w:ascii="Times New Roman" w:hAnsi="Times New Roman" w:cs="Times New Roman"/>
-          <w:b/>
-          <w:bCs/>
-          <w:lang w:val="en-US"/>
-        </w:rPr>
-        <w:t xml:space="preserve">Text summarization using BART and Llama | </w:t>
-      </w:r>
-      <w:r>
-        <w:rPr>
-          <w:rFonts w:ascii="Times New Roman" w:hAnsi="Times New Roman" w:cs="Times New Roman"/>
-          <w:b/>
-          <w:bCs/>
-          <w:lang w:val="en-US"/>
-        </w:rPr>
-        <w:t xml:space="preserve">PyTorch, </w:t>
-      </w:r>
-      <w:r>
-        <w:rPr>
-          <w:rFonts w:ascii="Times New Roman" w:hAnsi="Times New Roman" w:cs="Times New Roman"/>
-          <w:b/>
-          <w:bCs/>
-          <w:lang w:val="en-US"/>
-        </w:rPr>
-        <w:t>HuggingFace,</w:t>
-      </w:r>
-      <w:r>
-        <w:rPr>
-          <w:rFonts w:ascii="Times New Roman" w:hAnsi="Times New Roman" w:cs="Times New Roman"/>
-          <w:b/>
-          <w:bCs/>
+        <w:rPr>
+          <w:rFonts w:ascii="Times New Roman" w:hAnsi="Times New Roman" w:cs="Times New Roman"/>
+          <w:b/>
+          <w:bCs/>
+          <w:sz w:val="21"/>
+          <w:szCs w:val="21"/>
+          <w:lang w:val="en-US"/>
+        </w:rPr>
+      </w:pPr>
+      <w:hyperlink r:id="rId6" w:history="1">
+        <w:r>
+          <w:rPr>
+            <w:rStyle w:val="Hyperlink"/>
+            <w:rFonts w:ascii="Times New Roman" w:hAnsi="Times New Roman" w:cs="Times New Roman"/>
+            <w:b/>
+            <w:bCs/>
+            <w:color w:val="auto"/>
+            <w:sz w:val="21"/>
+            <w:szCs w:val="21"/>
+            <w:lang w:val="en-US"/>
+          </w:rPr>
+          <w:t>Text summarization using BART and Llama</w:t>
+        </w:r>
+      </w:hyperlink>
+      <w:r>
+        <w:rPr>
+          <w:rFonts w:ascii="Times New Roman" w:hAnsi="Times New Roman" w:cs="Times New Roman"/>
+          <w:b/>
+          <w:bCs/>
+          <w:sz w:val="21"/>
+          <w:szCs w:val="21"/>
+          <w:lang w:val="en-US"/>
+        </w:rPr>
+        <w:t xml:space="preserve"> |</w:t>
+      </w:r>
+      <w:r>
+        <w:rPr>
+          <w:rFonts w:ascii="Times New Roman" w:hAnsi="Times New Roman" w:cs="Times New Roman"/>
+          <w:b/>
+          <w:bCs/>
+          <w:sz w:val="21"/>
+          <w:szCs w:val="21"/>
+          <w:lang w:val="en-US"/>
+        </w:rPr>
+        <w:t xml:space="preserve"> </w:t>
+      </w:r>
+      <w:r>
+        <w:rPr>
+          <w:rFonts w:ascii="Times New Roman" w:hAnsi="Times New Roman" w:cs="Times New Roman"/>
+          <w:b/>
+          <w:bCs/>
+          <w:sz w:val="21"/>
+          <w:szCs w:val="21"/>
+          <w:lang w:val="en-US"/>
+        </w:rPr>
+        <w:t>PyTorch</w:t>
+      </w:r>
+      <w:r>
+        <w:rPr>
+          <w:rFonts w:ascii="Times New Roman" w:hAnsi="Times New Roman" w:cs="Times New Roman"/>
+          <w:b/>
+          <w:bCs/>
+          <w:sz w:val="21"/>
+          <w:szCs w:val="21"/>
+          <w:lang w:val="en-US"/>
+        </w:rPr>
+        <w:t>,</w:t>
+      </w:r>
+      <w:r>
+        <w:rPr>
+          <w:rFonts w:ascii="Times New Roman" w:hAnsi="Times New Roman" w:cs="Times New Roman"/>
+          <w:b/>
+          <w:bCs/>
+          <w:sz w:val="21"/>
+          <w:szCs w:val="21"/>
           <w:lang w:val="en-US"/>
         </w:rPr>
         <w:t xml:space="preserve"> Transformers</w:t>
@@ -1192,9 +1321,33 @@
           <w:rFonts w:ascii="Times New Roman" w:hAnsi="Times New Roman" w:cs="Times New Roman"/>
           <w:b/>
           <w:bCs/>
+          <w:sz w:val="21"/>
+          <w:szCs w:val="21"/>
           <w:lang w:val="en-US"/>
         </w:rPr>
         <w:t>, Llama-7b</w:t>
+      </w:r>
+      <w:r>
+        <w:rPr>
+          <w:rFonts w:ascii="Times New Roman" w:hAnsi="Times New Roman" w:cs="Times New Roman"/>
+          <w:b/>
+          <w:bCs/>
+          <w:sz w:val="21"/>
+          <w:szCs w:val="21"/>
+          <w:lang w:val="en-US"/>
+        </w:rPr>
+        <w:t xml:space="preserve">, </w:t>
+      </w:r>
+      <w:r>
+        <w:rPr>
+          <w:rFonts w:ascii="Times New Roman" w:hAnsi="Times New Roman" w:cs="Times New Roman"/>
+          <w:b/>
+          <w:bCs/>
+          <w:sz w:val="21"/>
+          <w:szCs w:val="21"/>
+          <w:lang w:val="en-US"/>
+        </w:rPr>
+        <w:t>HuggingFace</w:t>
       </w:r>
     </w:p>
     <w:p>
@@ -1204,15 +1357,36 @@
           <w:ilvl w:val="0"/>
           <w:numId w:val="2"/>
         </w:numPr>
-        <w:rPr>
-          <w:rFonts w:ascii="Times New Roman" w:hAnsi="Times New Roman" w:cs="Times New Roman"/>
-        </w:rPr>
-      </w:pPr>
-      <w:r>
-        <w:rPr>
-          <w:rFonts w:ascii="Times New Roman" w:hAnsi="Times New Roman" w:cs="Times New Roman"/>
-        </w:rPr>
-        <w:t xml:space="preserve">Developed an AI-powered text summarization tool using BART and LLaMA-7b, enhancing readability of news articles and reports. </w:t>
+        <w:spacing w:line="276" w:lineRule="auto"/>
+        <w:rPr>
+          <w:rFonts w:ascii="Times New Roman" w:hAnsi="Times New Roman" w:cs="Times New Roman"/>
+          <w:sz w:val="21"/>
+          <w:szCs w:val="21"/>
+        </w:rPr>
+      </w:pPr>
+      <w:r>
+        <w:rPr>
+          <w:rFonts w:ascii="Times New Roman" w:hAnsi="Times New Roman" w:cs="Times New Roman"/>
+          <w:sz w:val="21"/>
+          <w:szCs w:val="21"/>
+        </w:rPr>
+        <w:t xml:space="preserve">Developed an AI-powered text summarization tool using BART and LLaMA-7b, </w:t>
+      </w:r>
+      <w:r>
+        <w:rPr>
+          <w:rFonts w:ascii="Times New Roman" w:hAnsi="Times New Roman" w:cs="Times New Roman"/>
+          <w:sz w:val="21"/>
+          <w:szCs w:val="21"/>
+        </w:rPr>
+        <w:t xml:space="preserve">fine-tuned on CNN/DailyMail dataset, </w:t>
+      </w:r>
+      <w:r>
+        <w:rPr>
+          <w:rFonts w:ascii="Times New Roman" w:hAnsi="Times New Roman" w:cs="Times New Roman"/>
+          <w:sz w:val="21"/>
+          <w:szCs w:val="21"/>
+        </w:rPr>
+        <w:t xml:space="preserve">enhancing readability of news articles and reports. </w:t>
       </w:r>
     </w:p>
     <w:p>
@@ -1222,15 +1396,31 @@
           <w:ilvl w:val="0"/>
           <w:numId w:val="2"/>
         </w:numPr>
-        <w:rPr>
-          <w:rFonts w:ascii="Times New Roman" w:hAnsi="Times New Roman" w:cs="Times New Roman"/>
-        </w:rPr>
-      </w:pPr>
-      <w:r>
-        <w:rPr>
-          <w:rFonts w:ascii="Times New Roman" w:hAnsi="Times New Roman" w:cs="Times New Roman"/>
-        </w:rPr>
-        <w:t>Fine-tuned on CNN/DailyMail dataset, ensuring concise &amp; accurate summaries</w:t>
+        <w:spacing w:line="276" w:lineRule="auto"/>
+        <w:rPr>
+          <w:rFonts w:ascii="Times New Roman" w:hAnsi="Times New Roman" w:cs="Times New Roman"/>
+          <w:sz w:val="21"/>
+          <w:szCs w:val="21"/>
+          <w:lang w:val="en-US"/>
+        </w:rPr>
+      </w:pPr>
+      <w:r>
+        <w:rPr>
+          <w:rFonts w:ascii="Times New Roman" w:hAnsi="Times New Roman" w:cs="Times New Roman"/>
+          <w:sz w:val="21"/>
+          <w:szCs w:val="21"/>
+          <w:lang w:val="en-US"/>
+        </w:rPr>
+        <w:t xml:space="preserve">Optimized BART-base model for low resource usage for </w:t>
+      </w:r>
+      <w:r>
+        <w:rPr>
+          <w:rFonts w:ascii="Times New Roman" w:hAnsi="Times New Roman" w:cs="Times New Roman"/>
+          <w:sz w:val="21"/>
+          <w:szCs w:val="21"/>
+          <w:lang w:val="en-US"/>
+        </w:rPr>
+        <w:t>smooth on-device inferencing</w:t>
       </w:r>
     </w:p>
     <w:p>
@@ -1240,91 +1430,149 @@
           <w:ilvl w:val="0"/>
           <w:numId w:val="2"/>
         </w:numPr>
-        <w:rPr>
-          <w:rFonts w:ascii="Times New Roman" w:hAnsi="Times New Roman" w:cs="Times New Roman"/>
-          <w:lang w:val="en-US"/>
-        </w:rPr>
-      </w:pPr>
-      <w:r>
-        <w:rPr>
-          <w:rFonts w:ascii="Times New Roman" w:hAnsi="Times New Roman" w:cs="Times New Roman"/>
-          <w:lang w:val="en-US"/>
-        </w:rPr>
-        <w:t xml:space="preserve">Optimized BART-base model for low resource usage for </w:t>
-      </w:r>
-      <w:r>
-        <w:rPr>
-          <w:rFonts w:ascii="Times New Roman" w:hAnsi="Times New Roman" w:cs="Times New Roman"/>
-          <w:lang w:val="en-US"/>
-        </w:rPr>
-        <w:t>smooth on-device inferencing</w:t>
+        <w:spacing w:line="276" w:lineRule="auto"/>
+        <w:rPr>
+          <w:rFonts w:ascii="Times New Roman" w:hAnsi="Times New Roman" w:cs="Times New Roman"/>
+          <w:sz w:val="21"/>
+          <w:szCs w:val="21"/>
+          <w:lang w:val="en-US"/>
+        </w:rPr>
+      </w:pPr>
+      <w:r>
+        <w:rPr>
+          <w:rFonts w:ascii="Times New Roman" w:hAnsi="Times New Roman" w:cs="Times New Roman"/>
+          <w:sz w:val="21"/>
+          <w:szCs w:val="21"/>
+          <w:lang w:val="en-US"/>
+        </w:rPr>
+        <w:t>Applied quantization for better memory usage while retaining accuracy</w:t>
       </w:r>
     </w:p>
     <w:p>
       <w:pPr>
-        <w:pStyle w:val="ListParagraph"/>
-        <w:numPr>
-          <w:ilvl w:val="0"/>
-          <w:numId w:val="2"/>
-        </w:numPr>
-        <w:rPr>
-          <w:rFonts w:ascii="Times New Roman" w:hAnsi="Times New Roman" w:cs="Times New Roman"/>
-          <w:lang w:val="en-US"/>
-        </w:rPr>
-      </w:pPr>
-      <w:r>
-        <w:rPr>
-          <w:rFonts w:ascii="Times New Roman" w:hAnsi="Times New Roman" w:cs="Times New Roman"/>
-          <w:lang w:val="en-US"/>
-        </w:rPr>
-        <w:t>Applied quantization for better memory usage while retaining accuracy</w:t>
-      </w:r>
-    </w:p>
-    <w:p>
-      <w:pPr>
         <w:spacing w:after="0"/>
         <w:rPr>
           <w:rFonts w:ascii="Times New Roman" w:hAnsi="Times New Roman" w:cs="Times New Roman"/>
           <w:b/>
           <w:bCs/>
-          <w:lang w:val="en-US"/>
-        </w:rPr>
-      </w:pPr>
-      <w:r>
-        <w:rPr>
-          <w:rFonts w:ascii="Times New Roman" w:hAnsi="Times New Roman" w:cs="Times New Roman"/>
-          <w:b/>
-          <w:bCs/>
-          <w:lang w:val="en-US"/>
-        </w:rPr>
-        <w:t xml:space="preserve">Sentiment Analyzer | PyTorch, Kaggle, </w:t>
-      </w:r>
-      <w:r>
-        <w:rPr>
-          <w:rFonts w:ascii="Times New Roman" w:hAnsi="Times New Roman" w:cs="Times New Roman"/>
-          <w:b/>
-          <w:bCs/>
-          <w:lang w:val="en-US"/>
-        </w:rPr>
-        <w:t>NL</w:t>
-      </w:r>
-      <w:r>
-        <w:rPr>
-          <w:rFonts w:ascii="Times New Roman" w:hAnsi="Times New Roman" w:cs="Times New Roman"/>
-          <w:b/>
-          <w:bCs/>
-          <w:lang w:val="en-US"/>
-        </w:rPr>
-        <w:t>TK</w:t>
-      </w:r>
-      <w:r>
-        <w:rPr>
-          <w:rFonts w:ascii="Times New Roman" w:hAnsi="Times New Roman" w:cs="Times New Roman"/>
-          <w:b/>
-          <w:bCs/>
-          <w:lang w:val="en-US"/>
-        </w:rPr>
-        <w:t>, Word2Vec</w:t>
+          <w:color w:val="0D0D0D" w:themeColor="text1" w:themeTint="F2"/>
+          <w:sz w:val="21"/>
+          <w:szCs w:val="21"/>
+          <w:lang w:val="en-US"/>
+        </w:rPr>
+      </w:pPr>
+      <w:hyperlink r:id="rId7" w:history="1">
+        <w:r>
+          <w:rPr>
+            <w:rStyle w:val="Hyperlink"/>
+            <w:rFonts w:ascii="Times New Roman" w:hAnsi="Times New Roman" w:cs="Times New Roman"/>
+            <w:b/>
+            <w:bCs/>
+            <w:color w:val="0D0D0D" w:themeColor="text1" w:themeTint="F2"/>
+            <w:sz w:val="21"/>
+            <w:szCs w:val="21"/>
+            <w:lang w:val="en-US"/>
+          </w:rPr>
+          <w:t>Sentim</w:t>
+        </w:r>
+        <w:r>
+          <w:rPr>
+            <w:rStyle w:val="Hyperlink"/>
+            <w:rFonts w:ascii="Times New Roman" w:hAnsi="Times New Roman" w:cs="Times New Roman"/>
+            <w:b/>
+            <w:bCs/>
+            <w:color w:val="0D0D0D" w:themeColor="text1" w:themeTint="F2"/>
+            <w:sz w:val="21"/>
+            <w:szCs w:val="21"/>
+            <w:lang w:val="en-US"/>
+          </w:rPr>
+          <w:t>e</w:t>
+        </w:r>
+        <w:r>
+          <w:rPr>
+            <w:rStyle w:val="Hyperlink"/>
+            <w:rFonts w:ascii="Times New Roman" w:hAnsi="Times New Roman" w:cs="Times New Roman"/>
+            <w:b/>
+            <w:bCs/>
+            <w:color w:val="0D0D0D" w:themeColor="text1" w:themeTint="F2"/>
+            <w:sz w:val="21"/>
+            <w:szCs w:val="21"/>
+            <w:lang w:val="en-US"/>
+          </w:rPr>
+          <w:t>nt Analyzer</w:t>
+        </w:r>
+      </w:hyperlink>
+      <w:r>
+        <w:rPr>
+          <w:rFonts w:ascii="Times New Roman" w:hAnsi="Times New Roman" w:cs="Times New Roman"/>
+          <w:b/>
+          <w:bCs/>
+          <w:color w:val="0D0D0D" w:themeColor="text1" w:themeTint="F2"/>
+          <w:sz w:val="21"/>
+          <w:szCs w:val="21"/>
+          <w:lang w:val="en-US"/>
+        </w:rPr>
+        <w:t xml:space="preserve"> | PyTorch, </w:t>
+      </w:r>
+      <w:r>
+        <w:rPr>
+          <w:rFonts w:ascii="Times New Roman" w:hAnsi="Times New Roman" w:cs="Times New Roman"/>
+          <w:b/>
+          <w:bCs/>
+          <w:color w:val="0D0D0D" w:themeColor="text1" w:themeTint="F2"/>
+          <w:sz w:val="21"/>
+          <w:szCs w:val="21"/>
+          <w:lang w:val="en-US"/>
+        </w:rPr>
+        <w:t>Word2Vec</w:t>
+      </w:r>
+      <w:r>
+        <w:rPr>
+          <w:rFonts w:ascii="Times New Roman" w:hAnsi="Times New Roman" w:cs="Times New Roman"/>
+          <w:b/>
+          <w:bCs/>
+          <w:color w:val="0D0D0D" w:themeColor="text1" w:themeTint="F2"/>
+          <w:sz w:val="21"/>
+          <w:szCs w:val="21"/>
+          <w:lang w:val="en-US"/>
+        </w:rPr>
+        <w:t xml:space="preserve">, </w:t>
+      </w:r>
+      <w:r>
+        <w:rPr>
+          <w:rFonts w:ascii="Times New Roman" w:hAnsi="Times New Roman" w:cs="Times New Roman"/>
+          <w:b/>
+          <w:bCs/>
+          <w:color w:val="0D0D0D" w:themeColor="text1" w:themeTint="F2"/>
+          <w:sz w:val="21"/>
+          <w:szCs w:val="21"/>
+          <w:lang w:val="en-US"/>
+        </w:rPr>
+        <w:t>NLTK</w:t>
+      </w:r>
+      <w:r>
+        <w:rPr>
+          <w:rFonts w:ascii="Times New Roman" w:hAnsi="Times New Roman" w:cs="Times New Roman"/>
+          <w:b/>
+          <w:bCs/>
+          <w:color w:val="0D0D0D" w:themeColor="text1" w:themeTint="F2"/>
+          <w:sz w:val="21"/>
+          <w:szCs w:val="21"/>
+          <w:lang w:val="en-US"/>
+        </w:rPr>
+        <w:t xml:space="preserve">, </w:t>
+      </w:r>
+      <w:r>
+        <w:rPr>
+          <w:rFonts w:ascii="Times New Roman" w:hAnsi="Times New Roman" w:cs="Times New Roman"/>
+          <w:b/>
+          <w:bCs/>
+          <w:color w:val="0D0D0D" w:themeColor="text1" w:themeTint="F2"/>
+          <w:sz w:val="21"/>
+          <w:szCs w:val="21"/>
+          <w:lang w:val="en-US"/>
+        </w:rPr>
+        <w:t>Kaggle</w:t>
       </w:r>
     </w:p>
     <w:p>
@@ -1334,25 +1582,34 @@
           <w:ilvl w:val="0"/>
           <w:numId w:val="6"/>
         </w:numPr>
-        <w:rPr>
-          <w:rFonts w:ascii="Times New Roman" w:hAnsi="Times New Roman" w:cs="Times New Roman"/>
-        </w:rPr>
-      </w:pPr>
-      <w:r>
-        <w:rPr>
-          <w:rFonts w:ascii="Times New Roman" w:hAnsi="Times New Roman" w:cs="Times New Roman"/>
+        <w:spacing w:line="276" w:lineRule="auto"/>
+        <w:rPr>
+          <w:rFonts w:ascii="Times New Roman" w:hAnsi="Times New Roman" w:cs="Times New Roman"/>
+          <w:sz w:val="21"/>
+          <w:szCs w:val="21"/>
+        </w:rPr>
+      </w:pPr>
+      <w:r>
+        <w:rPr>
+          <w:rFonts w:ascii="Times New Roman" w:hAnsi="Times New Roman" w:cs="Times New Roman"/>
+          <w:sz w:val="21"/>
+          <w:szCs w:val="21"/>
         </w:rPr>
         <w:t>Developed a sentiment analysis model, analyzing user emotions of social media on various topics, achieving</w:t>
       </w:r>
       <w:r>
         <w:rPr>
           <w:rFonts w:ascii="Times New Roman" w:hAnsi="Times New Roman" w:cs="Times New Roman"/>
+          <w:sz w:val="21"/>
+          <w:szCs w:val="21"/>
         </w:rPr>
         <w:t xml:space="preserve"> over</w:t>
       </w:r>
       <w:r>
         <w:rPr>
           <w:rFonts w:ascii="Times New Roman" w:hAnsi="Times New Roman" w:cs="Times New Roman"/>
+          <w:sz w:val="21"/>
+          <w:szCs w:val="21"/>
         </w:rPr>
         <w:t xml:space="preserve"> 83% accuracy</w:t>
       </w:r>
@@ -1364,19 +1621,26 @@
           <w:ilvl w:val="0"/>
           <w:numId w:val="6"/>
         </w:numPr>
-        <w:rPr>
-          <w:rFonts w:ascii="Times New Roman" w:hAnsi="Times New Roman" w:cs="Times New Roman"/>
-        </w:rPr>
-      </w:pPr>
-      <w:r>
-        <w:rPr>
-          <w:rFonts w:ascii="Times New Roman" w:hAnsi="Times New Roman" w:cs="Times New Roman"/>
+        <w:spacing w:line="276" w:lineRule="auto"/>
+        <w:rPr>
+          <w:rFonts w:ascii="Times New Roman" w:hAnsi="Times New Roman" w:cs="Times New Roman"/>
+          <w:sz w:val="21"/>
+          <w:szCs w:val="21"/>
+        </w:rPr>
+      </w:pPr>
+      <w:r>
+        <w:rPr>
+          <w:rFonts w:ascii="Times New Roman" w:hAnsi="Times New Roman" w:cs="Times New Roman"/>
+          <w:sz w:val="21"/>
+          <w:szCs w:val="21"/>
         </w:rPr>
         <w:t xml:space="preserve">Trained on the Sentiment140 dataset, using NLTK tokenization and Word2Vec vectorization for better semantic </w:t>
       </w:r>
       <w:r>
         <w:rPr>
           <w:rFonts w:ascii="Times New Roman" w:hAnsi="Times New Roman" w:cs="Times New Roman"/>
+          <w:sz w:val="21"/>
+          <w:szCs w:val="21"/>
         </w:rPr>
         <w:t>retention</w:t>
       </w:r>
@@ -1388,26 +1652,35 @@
           <w:ilvl w:val="0"/>
           <w:numId w:val="6"/>
         </w:numPr>
-        <w:rPr>
-          <w:rFonts w:ascii="Times New Roman" w:hAnsi="Times New Roman" w:cs="Times New Roman"/>
-          <w:lang w:val="en-US"/>
-        </w:rPr>
-      </w:pPr>
-      <w:r>
-        <w:rPr>
-          <w:rFonts w:ascii="Times New Roman" w:hAnsi="Times New Roman" w:cs="Times New Roman"/>
+        <w:spacing w:line="276" w:lineRule="auto"/>
+        <w:rPr>
+          <w:rFonts w:ascii="Times New Roman" w:hAnsi="Times New Roman" w:cs="Times New Roman"/>
+          <w:sz w:val="21"/>
+          <w:szCs w:val="21"/>
+          <w:lang w:val="en-US"/>
+        </w:rPr>
+      </w:pPr>
+      <w:r>
+        <w:rPr>
+          <w:rFonts w:ascii="Times New Roman" w:hAnsi="Times New Roman" w:cs="Times New Roman"/>
+          <w:sz w:val="21"/>
+          <w:szCs w:val="21"/>
         </w:rPr>
         <w:t xml:space="preserve">Optimized </w:t>
       </w:r>
       <w:r>
         <w:rPr>
           <w:rFonts w:ascii="Times New Roman" w:hAnsi="Times New Roman" w:cs="Times New Roman"/>
+          <w:sz w:val="21"/>
+          <w:szCs w:val="21"/>
         </w:rPr>
         <w:t xml:space="preserve">data </w:t>
       </w:r>
       <w:r>
         <w:rPr>
           <w:rFonts w:ascii="Times New Roman" w:hAnsi="Times New Roman" w:cs="Times New Roman"/>
+          <w:sz w:val="21"/>
+          <w:szCs w:val="21"/>
         </w:rPr>
         <w:t>pipeline to handle large-scale datasets efficiently</w:t>
       </w:r>
@@ -1421,6 +1694,7 @@
           <w:b/>
           <w:bCs/>
           <w:color w:val="auto"/>
+          <w:szCs w:val="24"/>
           <w:lang w:val="en-US"/>
         </w:rPr>
       </w:pPr>
@@ -1431,6 +1705,7 @@
           <w:bCs/>
           <w:noProof/>
           <w:color w:val="auto"/>
+          <w:szCs w:val="24"/>
           <w:lang w:val="en-US"/>
         </w:rPr>
         <mc:AlternateContent>
@@ -1498,6 +1773,7 @@
           <w:b/>
           <w:bCs/>
           <w:color w:val="auto"/>
+          <w:szCs w:val="24"/>
           <w:lang w:val="en-US"/>
         </w:rPr>
         <w:t>Technical Skills</w:t>
@@ -1510,36 +1786,38 @@
           <w:ilvl w:val="0"/>
           <w:numId w:val="7"/>
         </w:numPr>
-        <w:spacing w:after="0"/>
-        <w:rPr>
-          <w:rFonts w:ascii="Times New Roman" w:hAnsi="Times New Roman" w:cs="Times New Roman"/>
-        </w:rPr>
-      </w:pPr>
-      <w:r>
-        <w:rPr>
-          <w:rFonts w:ascii="Times New Roman" w:hAnsi="Times New Roman" w:cs="Times New Roman"/>
-          <w:b/>
-          <w:bCs/>
+        <w:spacing w:after="0" w:line="240" w:lineRule="auto"/>
+        <w:rPr>
+          <w:rFonts w:ascii="Times New Roman" w:hAnsi="Times New Roman" w:cs="Times New Roman"/>
+          <w:sz w:val="21"/>
+          <w:szCs w:val="21"/>
+        </w:rPr>
+      </w:pPr>
+      <w:r>
+        <w:rPr>
+          <w:rFonts w:ascii="Times New Roman" w:hAnsi="Times New Roman" w:cs="Times New Roman"/>
+          <w:b/>
+          <w:bCs/>
+          <w:sz w:val="21"/>
+          <w:szCs w:val="21"/>
         </w:rPr>
         <w:t>Programming Languages</w:t>
       </w:r>
       <w:r>
         <w:rPr>
           <w:rFonts w:ascii="Times New Roman" w:hAnsi="Times New Roman" w:cs="Times New Roman"/>
+          <w:sz w:val="21"/>
+          <w:szCs w:val="21"/>
         </w:rPr>
         <w:t>: C++, Python,</w:t>
       </w:r>
       <w:r>
         <w:rPr>
           <w:rFonts w:ascii="Times New Roman" w:hAnsi="Times New Roman" w:cs="Times New Roman"/>
-        </w:rPr>
-        <w:t xml:space="preserve"> C, Java</w:t>
-      </w:r>
-      <w:r>
-        <w:rPr>
-          <w:rFonts w:ascii="Times New Roman" w:hAnsi="Times New Roman" w:cs="Times New Roman"/>
-        </w:rPr>
-        <w:t xml:space="preserve"> </w:t>
+          <w:sz w:val="21"/>
+          <w:szCs w:val="21"/>
+        </w:rPr>
+        <w:t xml:space="preserve"> C</w:t>
       </w:r>
     </w:p>
     <w:p>
@@ -1549,42 +1827,78 @@
           <w:ilvl w:val="0"/>
           <w:numId w:val="7"/>
         </w:numPr>
-        <w:spacing w:after="0"/>
-        <w:rPr>
-          <w:rFonts w:ascii="Times New Roman" w:hAnsi="Times New Roman" w:cs="Times New Roman"/>
-        </w:rPr>
-      </w:pPr>
-      <w:r>
-        <w:rPr>
-          <w:rFonts w:ascii="Times New Roman" w:hAnsi="Times New Roman" w:cs="Times New Roman"/>
-          <w:b/>
-          <w:bCs/>
+        <w:spacing w:after="0" w:line="240" w:lineRule="auto"/>
+        <w:rPr>
+          <w:rFonts w:ascii="Times New Roman" w:hAnsi="Times New Roman" w:cs="Times New Roman"/>
+          <w:sz w:val="21"/>
+          <w:szCs w:val="21"/>
+        </w:rPr>
+      </w:pPr>
+      <w:r>
+        <w:rPr>
+          <w:rFonts w:ascii="Times New Roman" w:hAnsi="Times New Roman" w:cs="Times New Roman"/>
+          <w:b/>
+          <w:bCs/>
+          <w:sz w:val="21"/>
+          <w:szCs w:val="21"/>
         </w:rPr>
         <w:t>Machine Learning &amp; AI</w:t>
       </w:r>
       <w:r>
         <w:rPr>
           <w:rFonts w:ascii="Times New Roman" w:hAnsi="Times New Roman" w:cs="Times New Roman"/>
+          <w:sz w:val="21"/>
+          <w:szCs w:val="21"/>
         </w:rPr>
         <w:t>: PyTorch,</w:t>
       </w:r>
       <w:r>
         <w:rPr>
           <w:rFonts w:ascii="Times New Roman" w:hAnsi="Times New Roman" w:cs="Times New Roman"/>
+          <w:sz w:val="21"/>
+          <w:szCs w:val="21"/>
         </w:rPr>
         <w:t xml:space="preserve"> </w:t>
       </w:r>
       <w:r>
         <w:rPr>
           <w:rFonts w:ascii="Times New Roman" w:hAnsi="Times New Roman" w:cs="Times New Roman"/>
+          <w:sz w:val="21"/>
+          <w:szCs w:val="21"/>
         </w:rPr>
         <w:t xml:space="preserve">Transformers, </w:t>
       </w:r>
       <w:r>
         <w:rPr>
           <w:rFonts w:ascii="Times New Roman" w:hAnsi="Times New Roman" w:cs="Times New Roman"/>
-        </w:rPr>
-        <w:t>TensorFlow Keras, Hugging Face, Kaggle</w:t>
+          <w:sz w:val="21"/>
+          <w:szCs w:val="21"/>
+        </w:rPr>
+        <w:t>TensorFlow</w:t>
+      </w:r>
+      <w:r>
+        <w:rPr>
+          <w:rFonts w:ascii="Times New Roman" w:hAnsi="Times New Roman" w:cs="Times New Roman"/>
+          <w:sz w:val="21"/>
+          <w:szCs w:val="21"/>
+        </w:rPr>
+        <w:t>,</w:t>
+      </w:r>
+      <w:r>
+        <w:rPr>
+          <w:rFonts w:ascii="Times New Roman" w:hAnsi="Times New Roman" w:cs="Times New Roman"/>
+          <w:sz w:val="21"/>
+          <w:szCs w:val="21"/>
+        </w:rPr>
+        <w:t xml:space="preserve"> Keras, Hugging Face, </w:t>
+      </w:r>
+      <w:r>
+        <w:rPr>
+          <w:rFonts w:ascii="Times New Roman" w:hAnsi="Times New Roman" w:cs="Times New Roman"/>
+          <w:sz w:val="21"/>
+          <w:szCs w:val="21"/>
+        </w:rPr>
+        <w:t>NLP, Computer Vision</w:t>
       </w:r>
     </w:p>
     <w:p>
@@ -1594,30 +1908,46 @@
           <w:ilvl w:val="0"/>
           <w:numId w:val="7"/>
         </w:numPr>
-        <w:spacing w:after="0"/>
-        <w:rPr>
-          <w:rFonts w:ascii="Times New Roman" w:hAnsi="Times New Roman" w:cs="Times New Roman"/>
-        </w:rPr>
-      </w:pPr>
-      <w:r>
-        <w:rPr>
-          <w:rFonts w:ascii="Times New Roman" w:hAnsi="Times New Roman" w:cs="Times New Roman"/>
-          <w:b/>
-          <w:bCs/>
-        </w:rPr>
-        <w:t>Natural Language Processing</w:t>
-      </w:r>
-      <w:r>
-        <w:rPr>
-          <w:rFonts w:ascii="Times New Roman" w:hAnsi="Times New Roman" w:cs="Times New Roman"/>
-        </w:rPr>
-        <w:t xml:space="preserve">: NLTK, BERT, </w:t>
-      </w:r>
-      <w:r>
-        <w:rPr>
-          <w:rFonts w:ascii="Times New Roman" w:hAnsi="Times New Roman" w:cs="Times New Roman"/>
-        </w:rPr>
-        <w:t>Quantization</w:t>
+        <w:spacing w:after="0" w:line="240" w:lineRule="auto"/>
+        <w:rPr>
+          <w:rFonts w:ascii="Times New Roman" w:hAnsi="Times New Roman" w:cs="Times New Roman"/>
+          <w:sz w:val="21"/>
+          <w:szCs w:val="21"/>
+        </w:rPr>
+      </w:pPr>
+      <w:r>
+        <w:rPr>
+          <w:rFonts w:ascii="Times New Roman" w:hAnsi="Times New Roman" w:cs="Times New Roman"/>
+          <w:b/>
+          <w:bCs/>
+          <w:sz w:val="21"/>
+          <w:szCs w:val="21"/>
+        </w:rPr>
+        <w:t>Data Analysis &amp; Processing</w:t>
+      </w:r>
+      <w:r>
+        <w:rPr>
+          <w:rFonts w:ascii="Times New Roman" w:hAnsi="Times New Roman" w:cs="Times New Roman"/>
+          <w:sz w:val="21"/>
+          <w:szCs w:val="21"/>
+        </w:rPr>
+        <w:t>: Pandas, NumPy, scikit-learn, Matplotli</w:t>
+      </w:r>
+      <w:r>
+        <w:rPr>
+          <w:rFonts w:ascii="Times New Roman" w:hAnsi="Times New Roman" w:cs="Times New Roman"/>
+          <w:sz w:val="21"/>
+          <w:szCs w:val="21"/>
+        </w:rPr>
+        <w:t>b</w:t>
+      </w:r>
+      <w:r>
+        <w:rPr>
+          <w:rFonts w:ascii="Times New Roman" w:hAnsi="Times New Roman" w:cs="Times New Roman"/>
+          <w:sz w:val="21"/>
+          <w:szCs w:val="21"/>
+        </w:rPr>
+        <w:t xml:space="preserve"> </w:t>
       </w:r>
     </w:p>
     <w:p>
@@ -1627,196 +1957,54 @@
           <w:ilvl w:val="0"/>
           <w:numId w:val="7"/>
         </w:numPr>
-        <w:spacing w:after="0"/>
-        <w:rPr>
-          <w:rFonts w:ascii="Times New Roman" w:hAnsi="Times New Roman" w:cs="Times New Roman"/>
-        </w:rPr>
-      </w:pPr>
-      <w:r>
-        <w:rPr>
-          <w:rFonts w:ascii="Times New Roman" w:hAnsi="Times New Roman" w:cs="Times New Roman"/>
-          <w:b/>
-          <w:bCs/>
-        </w:rPr>
-        <w:t>Computer Vision</w:t>
-      </w:r>
-      <w:r>
-        <w:rPr>
-          <w:rFonts w:ascii="Times New Roman" w:hAnsi="Times New Roman" w:cs="Times New Roman"/>
-        </w:rPr>
-        <w:t xml:space="preserve">: </w:t>
-      </w:r>
-      <w:r>
-        <w:rPr>
-          <w:rFonts w:ascii="Times New Roman" w:hAnsi="Times New Roman" w:cs="Times New Roman"/>
-        </w:rPr>
-        <w:t xml:space="preserve">Torchvision, </w:t>
-      </w:r>
-      <w:r>
-        <w:rPr>
-          <w:rFonts w:ascii="Times New Roman" w:hAnsi="Times New Roman" w:cs="Times New Roman"/>
-        </w:rPr>
-        <w:t>OpenCV, Mediapipe</w:t>
+        <w:spacing w:after="0" w:line="240" w:lineRule="auto"/>
+        <w:rPr>
+          <w:rFonts w:ascii="Times New Roman" w:hAnsi="Times New Roman" w:cs="Times New Roman"/>
+          <w:sz w:val="21"/>
+          <w:szCs w:val="21"/>
+          <w:lang w:val="en-US"/>
+        </w:rPr>
+      </w:pPr>
+      <w:r>
+        <w:rPr>
+          <w:rFonts w:ascii="Times New Roman" w:hAnsi="Times New Roman" w:cs="Times New Roman"/>
+          <w:b/>
+          <w:bCs/>
+          <w:sz w:val="21"/>
+          <w:szCs w:val="21"/>
+        </w:rPr>
+        <w:t>Development Tools</w:t>
+      </w:r>
+      <w:r>
+        <w:rPr>
+          <w:rFonts w:ascii="Times New Roman" w:hAnsi="Times New Roman" w:cs="Times New Roman"/>
+          <w:sz w:val="21"/>
+          <w:szCs w:val="21"/>
+        </w:rPr>
+        <w:t>: Git, GitHub, Docker, VS Code, Google Colab</w:t>
+      </w:r>
+      <w:r>
+        <w:rPr>
+          <w:rFonts w:ascii="Times New Roman" w:hAnsi="Times New Roman" w:cs="Times New Roman"/>
+          <w:sz w:val="21"/>
+          <w:szCs w:val="21"/>
+        </w:rPr>
+        <w:t>, Neovim</w:t>
       </w:r>
     </w:p>
     <w:p>
       <w:pPr>
-        <w:pStyle w:val="ListParagraph"/>
-        <w:numPr>
-          <w:ilvl w:val="0"/>
-          <w:numId w:val="7"/>
-        </w:numPr>
         <w:spacing w:after="0"/>
         <w:rPr>
           <w:rFonts w:ascii="Times New Roman" w:hAnsi="Times New Roman" w:cs="Times New Roman"/>
-        </w:rPr>
-      </w:pPr>
-      <w:r>
-        <w:rPr>
-          <w:rFonts w:ascii="Times New Roman" w:hAnsi="Times New Roman" w:cs="Times New Roman"/>
-          <w:b/>
-          <w:bCs/>
-        </w:rPr>
-        <w:t xml:space="preserve">Full-Stack Development: </w:t>
-      </w:r>
-      <w:r>
-        <w:rPr>
-          <w:rFonts w:ascii="Times New Roman" w:hAnsi="Times New Roman" w:cs="Times New Roman"/>
-        </w:rPr>
-        <w:t xml:space="preserve">Django, Flask, </w:t>
-      </w:r>
-      <w:r>
-        <w:rPr>
-          <w:rFonts w:ascii="Times New Roman" w:hAnsi="Times New Roman" w:cs="Times New Roman"/>
-        </w:rPr>
-        <w:t>REST APIs,</w:t>
-      </w:r>
-      <w:r>
-        <w:rPr>
-          <w:rFonts w:ascii="Times New Roman" w:hAnsi="Times New Roman" w:cs="Times New Roman"/>
-        </w:rPr>
-        <w:t xml:space="preserve"> SQL</w:t>
-      </w:r>
-      <w:r>
-        <w:rPr>
-          <w:rFonts w:ascii="Times New Roman" w:hAnsi="Times New Roman" w:cs="Times New Roman"/>
-        </w:rPr>
-        <w:t>,</w:t>
-      </w:r>
-      <w:r>
-        <w:rPr>
-          <w:rFonts w:ascii="Times New Roman" w:hAnsi="Times New Roman" w:cs="Times New Roman"/>
-        </w:rPr>
-        <w:t xml:space="preserve"> ReactJS</w:t>
-      </w:r>
-      <w:r>
-        <w:rPr>
-          <w:rFonts w:ascii="Times New Roman" w:hAnsi="Times New Roman" w:cs="Times New Roman"/>
-        </w:rPr>
-        <w:t>, HTML5, CSS3</w:t>
-      </w:r>
+          <w:sz w:val="21"/>
+          <w:szCs w:val="21"/>
+          <w:lang w:val="en-US"/>
+        </w:rPr>
+      </w:pPr>
     </w:p>
     <w:p>
       <w:pPr>
-        <w:pStyle w:val="ListParagraph"/>
-        <w:numPr>
-          <w:ilvl w:val="0"/>
-          <w:numId w:val="7"/>
-        </w:numPr>
-        <w:spacing w:after="0"/>
-        <w:rPr>
-          <w:rFonts w:ascii="Times New Roman" w:hAnsi="Times New Roman" w:cs="Times New Roman"/>
-        </w:rPr>
-      </w:pPr>
-      <w:r>
-        <w:rPr>
-          <w:rFonts w:ascii="Times New Roman" w:hAnsi="Times New Roman" w:cs="Times New Roman"/>
-          <w:b/>
-          <w:bCs/>
-        </w:rPr>
-        <w:lastRenderedPageBreak/>
-        <w:t>Data Analysis &amp; Processing</w:t>
-      </w:r>
-      <w:r>
-        <w:rPr>
-          <w:rFonts w:ascii="Times New Roman" w:hAnsi="Times New Roman" w:cs="Times New Roman"/>
-        </w:rPr>
-        <w:t>: Pandas, NumPy, scikit-learn, Matplotlib, Seaborn</w:t>
-      </w:r>
-    </w:p>
-    <w:p>
-      <w:pPr>
-        <w:pStyle w:val="ListParagraph"/>
-        <w:numPr>
-          <w:ilvl w:val="0"/>
-          <w:numId w:val="7"/>
-        </w:numPr>
-        <w:spacing w:after="0"/>
-        <w:rPr>
-          <w:rFonts w:ascii="Times New Roman" w:hAnsi="Times New Roman" w:cs="Times New Roman"/>
-          <w:lang w:val="en-US"/>
-        </w:rPr>
-      </w:pPr>
-      <w:r>
-        <w:rPr>
-          <w:rFonts w:ascii="Times New Roman" w:hAnsi="Times New Roman" w:cs="Times New Roman"/>
-          <w:b/>
-          <w:bCs/>
-        </w:rPr>
-        <w:t>Fundamentals</w:t>
-      </w:r>
-      <w:r>
-        <w:rPr>
-          <w:rFonts w:ascii="Times New Roman" w:hAnsi="Times New Roman" w:cs="Times New Roman"/>
-        </w:rPr>
-        <w:t>: Object-Oriented Programming (OOP), Data Structures and Algorithms (DSA)</w:t>
-      </w:r>
-    </w:p>
-    <w:p>
-      <w:pPr>
-        <w:pStyle w:val="ListParagraph"/>
-        <w:numPr>
-          <w:ilvl w:val="0"/>
-          <w:numId w:val="7"/>
-        </w:numPr>
-        <w:spacing w:after="0"/>
-        <w:rPr>
-          <w:rFonts w:ascii="Times New Roman" w:hAnsi="Times New Roman" w:cs="Times New Roman"/>
-          <w:lang w:val="en-US"/>
-        </w:rPr>
-      </w:pPr>
-      <w:r>
-        <w:rPr>
-          <w:rFonts w:ascii="Times New Roman" w:hAnsi="Times New Roman" w:cs="Times New Roman"/>
-          <w:b/>
-          <w:bCs/>
-        </w:rPr>
-        <w:t>Development Tools</w:t>
-      </w:r>
-      <w:r>
-        <w:rPr>
-          <w:rFonts w:ascii="Times New Roman" w:hAnsi="Times New Roman" w:cs="Times New Roman"/>
-        </w:rPr>
-        <w:t>: Git, GitHub, Docker, VS Code, Google Colab</w:t>
-      </w:r>
-      <w:r>
-        <w:rPr>
-          <w:rFonts w:ascii="Times New Roman" w:hAnsi="Times New Roman" w:cs="Times New Roman"/>
-        </w:rPr>
-        <w:t>, Neovim</w:t>
-      </w:r>
-    </w:p>
-    <w:p>
-      <w:pPr>
-        <w:spacing w:after="0"/>
-        <w:rPr>
-          <w:rFonts w:ascii="Times New Roman" w:hAnsi="Times New Roman" w:cs="Times New Roman"/>
-          <w:lang w:val="en-US"/>
-        </w:rPr>
-      </w:pPr>
-    </w:p>
-    <w:p>
-      <w:pPr>
         <w:pStyle w:val="Heading3"/>
         <w:spacing w:before="0" w:line="360" w:lineRule="auto"/>
         <w:rPr>
@@ -1824,6 +2012,7 @@
           <w:b/>
           <w:bCs/>
           <w:color w:val="auto"/>
+          <w:szCs w:val="24"/>
           <w:lang w:val="en-US"/>
         </w:rPr>
       </w:pPr>
@@ -1832,6 +2021,7 @@
           <w:rFonts w:ascii="Times New Roman" w:hAnsi="Times New Roman" w:cs="Times New Roman"/>
           <w:noProof/>
           <w:color w:val="auto"/>
+          <w:szCs w:val="24"/>
           <w:lang w:val="en-US"/>
         </w:rPr>
         <mc:AlternateContent>
@@ -1899,6 +2089,7 @@
           <w:b/>
           <w:bCs/>
           <w:color w:val="auto"/>
+          <w:szCs w:val="24"/>
           <w:lang w:val="en-US"/>
         </w:rPr>
         <w:t>Co-Curricular</w:t>
@@ -1911,14 +2102,19 @@
           <w:ilvl w:val="0"/>
           <w:numId w:val="4"/>
         </w:numPr>
-        <w:rPr>
-          <w:rFonts w:ascii="Times New Roman" w:hAnsi="Times New Roman" w:cs="Times New Roman"/>
-          <w:lang w:val="en-US"/>
-        </w:rPr>
-      </w:pPr>
-      <w:r>
-        <w:rPr>
-          <w:rFonts w:ascii="Times New Roman" w:hAnsi="Times New Roman" w:cs="Times New Roman"/>
+        <w:spacing w:line="276" w:lineRule="auto"/>
+        <w:rPr>
+          <w:rFonts w:ascii="Times New Roman" w:hAnsi="Times New Roman" w:cs="Times New Roman"/>
+          <w:sz w:val="21"/>
+          <w:szCs w:val="21"/>
+          <w:lang w:val="en-US"/>
+        </w:rPr>
+      </w:pPr>
+      <w:r>
+        <w:rPr>
+          <w:rFonts w:ascii="Times New Roman" w:hAnsi="Times New Roman" w:cs="Times New Roman"/>
+          <w:sz w:val="21"/>
+          <w:szCs w:val="21"/>
           <w:lang w:val="en-US"/>
         </w:rPr>
         <w:t>Achieved N4 level proficiency in Japanese</w:t>
@@ -1926,6 +2122,8 @@
       <w:r>
         <w:rPr>
           <w:rFonts w:ascii="Times New Roman" w:hAnsi="Times New Roman" w:cs="Times New Roman"/>
+          <w:sz w:val="21"/>
+          <w:szCs w:val="21"/>
           <w:lang w:val="en-US"/>
         </w:rPr>
         <w:t xml:space="preserve">, </w:t>
@@ -1933,6 +2131,8 @@
       <w:r>
         <w:rPr>
           <w:rFonts w:ascii="Times New Roman" w:hAnsi="Times New Roman" w:cs="Times New Roman"/>
+          <w:sz w:val="21"/>
+          <w:szCs w:val="21"/>
           <w:lang w:val="en-US"/>
         </w:rPr>
         <w:t xml:space="preserve">demonstrating </w:t>
@@ -1940,16 +2140,38 @@
       <w:r>
         <w:rPr>
           <w:rFonts w:ascii="Times New Roman" w:hAnsi="Times New Roman" w:cs="Times New Roman"/>
-          <w:lang w:val="en-US"/>
-        </w:rPr>
-        <w:t xml:space="preserve">both conversational and writing </w:t>
-      </w:r>
-      <w:r>
-        <w:rPr>
-          <w:rFonts w:ascii="Times New Roman" w:hAnsi="Times New Roman" w:cs="Times New Roman"/>
-          <w:lang w:val="en-US"/>
-        </w:rPr>
-        <w:t>abilities</w:t>
+          <w:sz w:val="21"/>
+          <w:szCs w:val="21"/>
+          <w:lang w:val="en-US"/>
+        </w:rPr>
+        <w:t>overall proficiency including readi</w:t>
+      </w:r>
+      <w:r>
+        <w:rPr>
+          <w:rFonts w:ascii="Times New Roman" w:hAnsi="Times New Roman" w:cs="Times New Roman"/>
+          <w:sz w:val="21"/>
+          <w:szCs w:val="21"/>
+          <w:lang w:val="en-US"/>
+        </w:rPr>
+        <w:t>ng,</w:t>
+      </w:r>
+      <w:r>
+        <w:rPr>
+          <w:rFonts w:ascii="Times New Roman" w:hAnsi="Times New Roman" w:cs="Times New Roman"/>
+          <w:sz w:val="21"/>
+          <w:szCs w:val="21"/>
+          <w:lang w:val="en-US"/>
+        </w:rPr>
+        <w:t xml:space="preserve"> writing,</w:t>
+      </w:r>
+      <w:r>
+        <w:rPr>
+          <w:rFonts w:ascii="Times New Roman" w:hAnsi="Times New Roman" w:cs="Times New Roman"/>
+          <w:sz w:val="21"/>
+          <w:szCs w:val="21"/>
+          <w:lang w:val="en-US"/>
+        </w:rPr>
+        <w:t xml:space="preserve"> and speaking</w:t>
       </w:r>
     </w:p>
     <w:p>
@@ -1959,48 +2181,19 @@
           <w:ilvl w:val="0"/>
           <w:numId w:val="4"/>
         </w:numPr>
-        <w:rPr>
-          <w:rFonts w:ascii="Times New Roman" w:hAnsi="Times New Roman" w:cs="Times New Roman"/>
-          <w:lang w:val="en-US"/>
-        </w:rPr>
-      </w:pPr>
-      <w:r>
-        <w:rPr>
-          <w:rFonts w:ascii="Times New Roman" w:hAnsi="Times New Roman" w:cs="Times New Roman"/>
-          <w:lang w:val="en-US"/>
-        </w:rPr>
-        <w:t>Solved 500+ question</w:t>
-      </w:r>
-      <w:r>
-        <w:rPr>
-          <w:rFonts w:ascii="Times New Roman" w:hAnsi="Times New Roman" w:cs="Times New Roman"/>
-          <w:lang w:val="en-US"/>
-        </w:rPr>
-        <w:t xml:space="preserve">s </w:t>
-      </w:r>
-      <w:r>
-        <w:rPr>
-          <w:rFonts w:ascii="Times New Roman" w:hAnsi="Times New Roman" w:cs="Times New Roman"/>
-          <w:lang w:val="en-US"/>
-        </w:rPr>
-        <w:t>in competitive programming over various platforms like CodeForces, LeetCode and AtCoder</w:t>
-      </w:r>
-    </w:p>
-    <w:p>
-      <w:pPr>
-        <w:pStyle w:val="ListParagraph"/>
-        <w:numPr>
-          <w:ilvl w:val="0"/>
-          <w:numId w:val="4"/>
-        </w:numPr>
-        <w:rPr>
-          <w:rFonts w:ascii="Times New Roman" w:hAnsi="Times New Roman" w:cs="Times New Roman"/>
-          <w:lang w:val="en-US"/>
-        </w:rPr>
-      </w:pPr>
-      <w:r>
-        <w:rPr>
-          <w:rFonts w:ascii="Times New Roman" w:hAnsi="Times New Roman" w:cs="Times New Roman"/>
+        <w:spacing w:line="276" w:lineRule="auto"/>
+        <w:rPr>
+          <w:rFonts w:ascii="Times New Roman" w:hAnsi="Times New Roman" w:cs="Times New Roman"/>
+          <w:sz w:val="21"/>
+          <w:szCs w:val="21"/>
+          <w:lang w:val="en-US"/>
+        </w:rPr>
+      </w:pPr>
+      <w:r>
+        <w:rPr>
+          <w:rFonts w:ascii="Times New Roman" w:hAnsi="Times New Roman" w:cs="Times New Roman"/>
+          <w:sz w:val="21"/>
+          <w:szCs w:val="21"/>
           <w:lang w:val="en-US"/>
         </w:rPr>
         <w:t xml:space="preserve">Co-authored several research papers </w:t>
@@ -2008,188 +2201,54 @@
       <w:r>
         <w:rPr>
           <w:rFonts w:ascii="Times New Roman" w:hAnsi="Times New Roman" w:cs="Times New Roman"/>
-          <w:lang w:val="en-US"/>
-        </w:rPr>
-        <w:t xml:space="preserve">on AI </w:t>
-      </w:r>
-      <w:proofErr w:type="gramStart"/>
-      <w:r>
-        <w:rPr>
-          <w:rFonts w:ascii="Times New Roman" w:hAnsi="Times New Roman" w:cs="Times New Roman"/>
-          <w:lang w:val="en-US"/>
-        </w:rPr>
-        <w:t>applications(</w:t>
-      </w:r>
-      <w:proofErr w:type="gramEnd"/>
-      <w:r>
-        <w:rPr>
-          <w:rFonts w:ascii="Times New Roman" w:hAnsi="Times New Roman" w:cs="Times New Roman"/>
-          <w:lang w:val="en-US"/>
-        </w:rPr>
-        <w:t>e</w:t>
-      </w:r>
-      <w:r>
-        <w:rPr>
-          <w:rFonts w:ascii="Times New Roman" w:hAnsi="Times New Roman" w:cs="Times New Roman"/>
-          <w:lang w:val="en-US"/>
-        </w:rPr>
-        <w:t>.</w:t>
-      </w:r>
-      <w:r>
-        <w:rPr>
-          <w:rFonts w:ascii="Times New Roman" w:hAnsi="Times New Roman" w:cs="Times New Roman"/>
-          <w:lang w:val="en-US"/>
-        </w:rPr>
-        <w:t>g.</w:t>
-      </w:r>
-      <w:r>
-        <w:rPr>
-          <w:rFonts w:ascii="Times New Roman" w:hAnsi="Times New Roman" w:cs="Times New Roman"/>
-          <w:lang w:val="en-US"/>
-        </w:rPr>
-        <w:t xml:space="preserve"> Prescription for Privacy</w:t>
-      </w:r>
-      <w:r>
-        <w:rPr>
-          <w:rFonts w:ascii="Times New Roman" w:hAnsi="Times New Roman" w:cs="Times New Roman"/>
-          <w:lang w:val="en-US"/>
-        </w:rPr>
-        <w:t>)</w:t>
-      </w:r>
-      <w:r>
-        <w:rPr>
-          <w:rFonts w:ascii="Times New Roman" w:hAnsi="Times New Roman" w:cs="Times New Roman"/>
-          <w:lang w:val="en-US"/>
-        </w:rPr>
-        <w:t xml:space="preserve"> with my colleagues, </w:t>
-      </w:r>
-      <w:r>
-        <w:rPr>
-          <w:rFonts w:ascii="Times New Roman" w:hAnsi="Times New Roman" w:cs="Times New Roman"/>
+          <w:sz w:val="21"/>
+          <w:szCs w:val="21"/>
+          <w:lang w:val="en-US"/>
+        </w:rPr>
+        <w:t>on AI applications</w:t>
+      </w:r>
+      <w:r>
+        <w:rPr>
+          <w:rFonts w:ascii="Times New Roman" w:hAnsi="Times New Roman" w:cs="Times New Roman"/>
+          <w:sz w:val="21"/>
+          <w:szCs w:val="21"/>
+          <w:lang w:val="en-US"/>
+        </w:rPr>
+        <w:t>,</w:t>
+      </w:r>
+      <w:r>
+        <w:rPr>
+          <w:rFonts w:ascii="Times New Roman" w:hAnsi="Times New Roman" w:cs="Times New Roman"/>
+          <w:sz w:val="21"/>
+          <w:szCs w:val="21"/>
+          <w:lang w:val="en-US"/>
+        </w:rPr>
+        <w:t xml:space="preserve"> like Prescription for Privacy and SignSense, </w:t>
+      </w:r>
+      <w:r>
+        <w:rPr>
+          <w:rFonts w:ascii="Times New Roman" w:hAnsi="Times New Roman" w:cs="Times New Roman"/>
+          <w:sz w:val="21"/>
+          <w:szCs w:val="21"/>
+          <w:lang w:val="en-US"/>
+        </w:rPr>
+        <w:t xml:space="preserve">with my colleagues, </w:t>
+      </w:r>
+      <w:r>
+        <w:rPr>
+          <w:rFonts w:ascii="Times New Roman" w:hAnsi="Times New Roman" w:cs="Times New Roman"/>
+          <w:sz w:val="21"/>
+          <w:szCs w:val="21"/>
         </w:rPr>
         <w:t xml:space="preserve">reflecting collaboration and </w:t>
       </w:r>
       <w:r>
         <w:rPr>
           <w:rFonts w:ascii="Times New Roman" w:hAnsi="Times New Roman" w:cs="Times New Roman"/>
+          <w:sz w:val="21"/>
+          <w:szCs w:val="21"/>
         </w:rPr>
         <w:t>contributions to ML &amp; NLP advancements</w:t>
-      </w:r>
-    </w:p>
-    <w:p>
-      <w:pPr>
-        <w:pStyle w:val="Heading3"/>
-        <w:spacing w:line="360" w:lineRule="auto"/>
-        <w:rPr>
-          <w:rFonts w:ascii="Times New Roman" w:hAnsi="Times New Roman" w:cs="Times New Roman"/>
-          <w:b/>
-          <w:bCs/>
-          <w:color w:val="auto"/>
-          <w:lang w:val="en-US"/>
-        </w:rPr>
-      </w:pPr>
-      <w:r>
-        <w:rPr>
-          <w:rFonts w:ascii="Times New Roman" w:hAnsi="Times New Roman" w:cs="Times New Roman"/>
-          <w:noProof/>
-          <w:color w:val="auto"/>
-          <w:lang w:val="en-US"/>
-        </w:rPr>
-        <mc:AlternateContent>
-          <mc:Choice Requires="wps">
-            <w:drawing>
-              <wp:anchor distT="0" distB="0" distL="114300" distR="114300" simplePos="0" relativeHeight="251674624" behindDoc="0" locked="0" layoutInCell="1" allowOverlap="1" wp14:anchorId="05CBDE23" wp14:editId="366CA15B">
-                <wp:simplePos x="0" y="0"/>
-                <wp:positionH relativeFrom="column">
-                  <wp:posOffset>-30480</wp:posOffset>
-                </wp:positionH>
-                <wp:positionV relativeFrom="paragraph">
-                  <wp:posOffset>205105</wp:posOffset>
-                </wp:positionV>
-                <wp:extent cx="5853430" cy="0"/>
-                <wp:effectExtent l="0" t="0" r="0" b="0"/>
-                <wp:wrapNone/>
-                <wp:docPr id="1382535360" name="Straight Connector 10"/>
-                <wp:cNvGraphicFramePr/>
-                <a:graphic xmlns:a="http://schemas.openxmlformats.org/drawingml/2006/main">
-                  <a:graphicData uri="http://schemas.microsoft.com/office/word/2010/wordprocessingShape">
-                    <wps:wsp>
-                      <wps:cNvCnPr/>
-                      <wps:spPr>
-                        <a:xfrm>
-                          <a:off x="0" y="0"/>
-                          <a:ext cx="5853430" cy="0"/>
-                        </a:xfrm>
-                        <a:prstGeom prst="line">
-                          <a:avLst/>
-                        </a:prstGeom>
-                      </wps:spPr>
-                      <wps:style>
-                        <a:lnRef idx="1">
-                          <a:schemeClr val="dk1"/>
-                        </a:lnRef>
-                        <a:fillRef idx="0">
-                          <a:schemeClr val="dk1"/>
-                        </a:fillRef>
-                        <a:effectRef idx="0">
-                          <a:schemeClr val="dk1"/>
-                        </a:effectRef>
-                        <a:fontRef idx="minor">
-                          <a:schemeClr val="tx1"/>
-                        </a:fontRef>
-                      </wps:style>
-                      <wps:bodyPr/>
-                    </wps:wsp>
-                  </a:graphicData>
-                </a:graphic>
-              </wp:anchor>
-            </w:drawing>
-          </mc:Choice>
-          <mc:Fallback>
-            <w:pict>
-              <v:line w14:anchorId="62FBA67D" id="Straight Connector 10" o:spid="_x0000_s1026" style="position:absolute;z-index:251674624;visibility:visible;mso-wrap-style:square;mso-wrap-distance-left:9pt;mso-wrap-distance-top:0;mso-wrap-distance-right:9pt;mso-wrap-distance-bottom:0;mso-position-horizontal:absolute;mso-position-horizontal-relative:text;mso-position-vertical:absolute;mso-position-vertical-relative:text" from="-2.4pt,16.15pt" to="458.5pt,16.15pt" o:gfxdata="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" strokecolor="black [3200]" strokeweight=".5pt">
-                <v:stroke joinstyle="miter"/>
-              </v:line>
-            </w:pict>
-          </mc:Fallback>
-        </mc:AlternateContent>
-      </w:r>
-      <w:r>
-        <w:rPr>
-          <w:rFonts w:ascii="Times New Roman" w:hAnsi="Times New Roman" w:cs="Times New Roman"/>
-          <w:b/>
-          <w:bCs/>
-          <w:color w:val="auto"/>
-          <w:lang w:val="en-US"/>
-        </w:rPr>
-        <w:t>Certifications</w:t>
-      </w:r>
-    </w:p>
-    <w:p>
-      <w:pPr>
-        <w:pStyle w:val="ListParagraph"/>
-        <w:numPr>
-          <w:ilvl w:val="0"/>
-          <w:numId w:val="5"/>
-        </w:numPr>
-        <w:rPr>
-          <w:rFonts w:ascii="Times New Roman" w:hAnsi="Times New Roman" w:cs="Times New Roman"/>
-          <w:lang w:val="en-US"/>
-        </w:rPr>
-      </w:pPr>
-      <w:r>
-        <w:rPr>
-          <w:rFonts w:ascii="Times New Roman" w:hAnsi="Times New Roman" w:cs="Times New Roman"/>
-          <w:lang w:val="en-US"/>
-        </w:rPr>
-        <w:t>NPTEL cloud computing, IIT Kharagpur – May 202</w:t>
-      </w:r>
-      <w:r>
-        <w:rPr>
-          <w:rFonts w:ascii="Times New Roman" w:hAnsi="Times New Roman" w:cs="Times New Roman"/>
-          <w:lang w:val="en-US"/>
-        </w:rPr>
-        <w:t>4</w:t>
       </w:r>
     </w:p>
     <w:sectPr>

</xml_diff>